<commit_message>
Almost finished report. Make the instructions manual.
</commit_message>
<xml_diff>
--- a/InformesParadigmas/Lógico/Informe.docx
+++ b/InformesParadigmas/Lógico/Informe.docx
@@ -532,37 +532,35 @@
             <w:widowControl w:val="0"/>
             <w:spacing w:after="200"/>
             <w:contextualSpacing w:val="0"/>
+            <w:rPr>
+              <w:rFonts w:eastAsiaTheme="minorEastAsia" w:cstheme="minorBidi"/>
+              <w:b w:val="0"/>
+              <w:bCs/>
+              <w:i/>
+              <w:iCs/>
+              <w:noProof/>
+              <w:color w:val="auto"/>
+              <w:lang w:eastAsia="es-ES_tradnl"/>
+            </w:rPr>
           </w:pPr>
           <w:bookmarkStart w:id="1" w:name="_Toc512103781"/>
           <w:bookmarkStart w:id="2" w:name="_Toc512107749"/>
+          <w:bookmarkStart w:id="3" w:name="_Toc514554154"/>
           <w:r>
             <w:lastRenderedPageBreak/>
             <w:t>TABLA DE CONTENIDO</w:t>
           </w:r>
           <w:bookmarkEnd w:id="1"/>
           <w:bookmarkEnd w:id="2"/>
-        </w:p>
-        <w:p>
-          <w:pPr>
-            <w:pStyle w:val="TDC1"/>
-            <w:tabs>
-              <w:tab w:val="right" w:leader="dot" w:pos="9350"/>
-            </w:tabs>
-            <w:rPr>
-              <w:rFonts w:eastAsiaTheme="minorEastAsia" w:cstheme="minorBidi"/>
-              <w:b w:val="0"/>
-              <w:bCs w:val="0"/>
-              <w:i w:val="0"/>
-              <w:iCs w:val="0"/>
-              <w:noProof/>
-              <w:color w:val="auto"/>
-              <w:lang w:eastAsia="es-ES_tradnl"/>
-            </w:rPr>
-          </w:pPr>
+          <w:bookmarkEnd w:id="3"/>
           <w:r>
             <w:rPr>
+              <w:rFonts w:asciiTheme="minorHAnsi" w:hAnsiTheme="minorHAnsi"/>
               <w:b w:val="0"/>
-              <w:bCs w:val="0"/>
+              <w:i/>
+              <w:iCs/>
+              <w:sz w:val="24"/>
+              <w:szCs w:val="24"/>
             </w:rPr>
             <w:fldChar w:fldCharType="begin"/>
           </w:r>
@@ -571,8 +569,12 @@
           </w:r>
           <w:r>
             <w:rPr>
+              <w:rFonts w:asciiTheme="minorHAnsi" w:hAnsiTheme="minorHAnsi"/>
               <w:b w:val="0"/>
-              <w:bCs w:val="0"/>
+              <w:i/>
+              <w:iCs/>
+              <w:sz w:val="24"/>
+              <w:szCs w:val="24"/>
             </w:rPr>
             <w:fldChar w:fldCharType="separate"/>
           </w:r>
@@ -594,7 +596,7 @@
               <w:lang w:eastAsia="es-ES_tradnl"/>
             </w:rPr>
           </w:pPr>
-          <w:hyperlink w:anchor="_Toc512107751" w:history="1">
+          <w:hyperlink w:anchor="_Toc514554156" w:history="1">
             <w:r>
               <w:rPr>
                 <w:rStyle w:val="Hipervnculo"/>
@@ -621,7 +623,7 @@
                 <w:noProof/>
                 <w:webHidden/>
               </w:rPr>
-              <w:instrText xml:space="preserve"> PAGEREF _Toc512107751 \h </w:instrText>
+              <w:instrText xml:space="preserve"> PAGEREF _Toc514554156 \h </w:instrText>
             </w:r>
             <w:r>
               <w:rPr>
@@ -669,7 +671,7 @@
               <w:lang w:eastAsia="es-ES_tradnl"/>
             </w:rPr>
           </w:pPr>
-          <w:hyperlink w:anchor="_Toc512107752" w:history="1">
+          <w:hyperlink w:anchor="_Toc514554157" w:history="1">
             <w:r>
               <w:rPr>
                 <w:rStyle w:val="Hipervnculo"/>
@@ -696,7 +698,7 @@
                 <w:noProof/>
                 <w:webHidden/>
               </w:rPr>
-              <w:instrText xml:space="preserve"> PAGEREF _Toc512107752 \h </w:instrText>
+              <w:instrText xml:space="preserve"> PAGEREF _Toc514554157 \h </w:instrText>
             </w:r>
             <w:r>
               <w:rPr>
@@ -744,13 +746,13 @@
               <w:lang w:eastAsia="es-ES_tradnl"/>
             </w:rPr>
           </w:pPr>
-          <w:hyperlink w:anchor="_Toc512107753" w:history="1">
+          <w:hyperlink w:anchor="_Toc514554158" w:history="1">
             <w:r>
               <w:rPr>
                 <w:rStyle w:val="Hipervnculo"/>
                 <w:noProof/>
               </w:rPr>
-              <w:t>2.1 PARADIGMA FUNCIONAL</w:t>
+              <w:t>2.1 PARADIGMA LÓGICO</w:t>
             </w:r>
             <w:r>
               <w:rPr>
@@ -771,7 +773,7 @@
                 <w:noProof/>
                 <w:webHidden/>
               </w:rPr>
-              <w:instrText xml:space="preserve"> PAGEREF _Toc512107753 \h </w:instrText>
+              <w:instrText xml:space="preserve"> PAGEREF _Toc514554158 \h </w:instrText>
             </w:r>
             <w:r>
               <w:rPr>
@@ -819,13 +821,13 @@
               <w:lang w:eastAsia="es-ES_tradnl"/>
             </w:rPr>
           </w:pPr>
-          <w:hyperlink w:anchor="_Toc512107754" w:history="1">
+          <w:hyperlink w:anchor="_Toc514554159" w:history="1">
             <w:r>
               <w:rPr>
                 <w:rStyle w:val="Hipervnculo"/>
                 <w:noProof/>
               </w:rPr>
-              <w:t>2.2 TIPO DE DATO ABSTRACTO (TDA)</w:t>
+              <w:t>2.2 PREDICADO</w:t>
             </w:r>
             <w:r>
               <w:rPr>
@@ -846,7 +848,7 @@
                 <w:noProof/>
                 <w:webHidden/>
               </w:rPr>
-              <w:instrText xml:space="preserve"> PAGEREF _Toc512107754 \h </w:instrText>
+              <w:instrText xml:space="preserve"> PAGEREF _Toc514554159 \h </w:instrText>
             </w:r>
             <w:r>
               <w:rPr>
@@ -866,7 +868,82 @@
                 <w:noProof/>
                 <w:webHidden/>
               </w:rPr>
-              <w:t>6</w:t>
+              <w:t>5</w:t>
+            </w:r>
+            <w:r>
+              <w:rPr>
+                <w:noProof/>
+                <w:webHidden/>
+              </w:rPr>
+              <w:fldChar w:fldCharType="end"/>
+            </w:r>
+          </w:hyperlink>
+        </w:p>
+        <w:p>
+          <w:pPr>
+            <w:pStyle w:val="TDC2"/>
+            <w:tabs>
+              <w:tab w:val="right" w:leader="dot" w:pos="9350"/>
+            </w:tabs>
+            <w:rPr>
+              <w:rFonts w:eastAsiaTheme="minorEastAsia" w:cstheme="minorBidi"/>
+              <w:b w:val="0"/>
+              <w:bCs w:val="0"/>
+              <w:noProof/>
+              <w:color w:val="auto"/>
+              <w:sz w:val="24"/>
+              <w:szCs w:val="24"/>
+              <w:lang w:eastAsia="es-ES_tradnl"/>
+            </w:rPr>
+          </w:pPr>
+          <w:hyperlink w:anchor="_Toc514554161" w:history="1">
+            <w:r>
+              <w:rPr>
+                <w:rStyle w:val="Hipervnculo"/>
+                <w:noProof/>
+              </w:rPr>
+              <w:t>2.3 CLÁUSULA DE HORN</w:t>
+            </w:r>
+            <w:r>
+              <w:rPr>
+                <w:noProof/>
+                <w:webHidden/>
+              </w:rPr>
+              <w:tab/>
+            </w:r>
+            <w:r>
+              <w:rPr>
+                <w:noProof/>
+                <w:webHidden/>
+              </w:rPr>
+              <w:fldChar w:fldCharType="begin"/>
+            </w:r>
+            <w:r>
+              <w:rPr>
+                <w:noProof/>
+                <w:webHidden/>
+              </w:rPr>
+              <w:instrText xml:space="preserve"> PAGEREF _Toc514554161 \h </w:instrText>
+            </w:r>
+            <w:r>
+              <w:rPr>
+                <w:noProof/>
+                <w:webHidden/>
+              </w:rPr>
+            </w:r>
+            <w:r>
+              <w:rPr>
+                <w:noProof/>
+                <w:webHidden/>
+              </w:rPr>
+              <w:fldChar w:fldCharType="separate"/>
+            </w:r>
+            <w:r>
+              <w:rPr>
+                <w:noProof/>
+                <w:webHidden/>
+              </w:rPr>
+              <w:t>5</w:t>
             </w:r>
             <w:r>
               <w:rPr>
@@ -894,7 +971,7 @@
               <w:lang w:eastAsia="es-ES_tradnl"/>
             </w:rPr>
           </w:pPr>
-          <w:hyperlink w:anchor="_Toc512107756" w:history="1">
+          <w:hyperlink w:anchor="_Toc514554162" w:history="1">
             <w:r>
               <w:rPr>
                 <w:rStyle w:val="Hipervnculo"/>
@@ -921,7 +998,7 @@
                 <w:noProof/>
                 <w:webHidden/>
               </w:rPr>
-              <w:instrText xml:space="preserve"> PAGEREF _Toc512107756 \h </w:instrText>
+              <w:instrText xml:space="preserve"> PAGEREF _Toc514554162 \h </w:instrText>
             </w:r>
             <w:r>
               <w:rPr>
@@ -969,7 +1046,7 @@
               <w:lang w:eastAsia="es-ES_tradnl"/>
             </w:rPr>
           </w:pPr>
-          <w:hyperlink w:anchor="_Toc512107757" w:history="1">
+          <w:hyperlink w:anchor="_Toc514554163" w:history="1">
             <w:r>
               <w:rPr>
                 <w:rStyle w:val="Hipervnculo"/>
@@ -996,7 +1073,7 @@
                 <w:noProof/>
                 <w:webHidden/>
               </w:rPr>
-              <w:instrText xml:space="preserve"> PAGEREF _Toc512107757 \h </w:instrText>
+              <w:instrText xml:space="preserve"> PAGEREF _Toc514554163 \h </w:instrText>
             </w:r>
             <w:r>
               <w:rPr>
@@ -1044,7 +1121,7 @@
               <w:lang w:eastAsia="es-ES_tradnl"/>
             </w:rPr>
           </w:pPr>
-          <w:hyperlink w:anchor="_Toc512107758" w:history="1">
+          <w:hyperlink w:anchor="_Toc514554164" w:history="1">
             <w:r>
               <w:rPr>
                 <w:rStyle w:val="Hipervnculo"/>
@@ -1071,7 +1148,7 @@
                 <w:noProof/>
                 <w:webHidden/>
               </w:rPr>
-              <w:instrText xml:space="preserve"> PAGEREF _Toc512107758 \h </w:instrText>
+              <w:instrText xml:space="preserve"> PAGEREF _Toc514554164 \h </w:instrText>
             </w:r>
             <w:r>
               <w:rPr>
@@ -1091,7 +1168,7 @@
                 <w:noProof/>
                 <w:webHidden/>
               </w:rPr>
-              <w:t>7</w:t>
+              <w:t>8</w:t>
             </w:r>
             <w:r>
               <w:rPr>
@@ -1119,7 +1196,7 @@
               <w:lang w:eastAsia="es-ES_tradnl"/>
             </w:rPr>
           </w:pPr>
-          <w:hyperlink w:anchor="_Toc512107759" w:history="1">
+          <w:hyperlink w:anchor="_Toc514554165" w:history="1">
             <w:r>
               <w:rPr>
                 <w:rStyle w:val="Hipervnculo"/>
@@ -1146,7 +1223,7 @@
                 <w:noProof/>
                 <w:webHidden/>
               </w:rPr>
-              <w:instrText xml:space="preserve"> PAGEREF _Toc512107759 \h </w:instrText>
+              <w:instrText xml:space="preserve"> PAGEREF _Toc514554165 \h </w:instrText>
             </w:r>
             <w:r>
               <w:rPr>
@@ -1166,7 +1243,7 @@
                 <w:noProof/>
                 <w:webHidden/>
               </w:rPr>
-              <w:t>9</w:t>
+              <w:t>11</w:t>
             </w:r>
             <w:r>
               <w:rPr>
@@ -1194,7 +1271,7 @@
               <w:lang w:eastAsia="es-ES_tradnl"/>
             </w:rPr>
           </w:pPr>
-          <w:hyperlink w:anchor="_Toc512107760" w:history="1">
+          <w:hyperlink w:anchor="_Toc514554166" w:history="1">
             <w:r>
               <w:rPr>
                 <w:rStyle w:val="Hipervnculo"/>
@@ -1221,7 +1298,7 @@
                 <w:noProof/>
                 <w:webHidden/>
               </w:rPr>
-              <w:instrText xml:space="preserve"> PAGEREF _Toc512107760 \h </w:instrText>
+              <w:instrText xml:space="preserve"> PAGEREF _Toc514554166 \h </w:instrText>
             </w:r>
             <w:r>
               <w:rPr>
@@ -1241,7 +1318,7 @@
                 <w:noProof/>
                 <w:webHidden/>
               </w:rPr>
-              <w:t>11</w:t>
+              <w:t>14</w:t>
             </w:r>
             <w:r>
               <w:rPr>
@@ -1269,7 +1346,7 @@
               <w:lang w:eastAsia="es-ES_tradnl"/>
             </w:rPr>
           </w:pPr>
-          <w:hyperlink w:anchor="_Toc512107761" w:history="1">
+          <w:hyperlink w:anchor="_Toc514554167" w:history="1">
             <w:r>
               <w:rPr>
                 <w:rStyle w:val="Hipervnculo"/>
@@ -1296,7 +1373,7 @@
                 <w:noProof/>
                 <w:webHidden/>
               </w:rPr>
-              <w:instrText xml:space="preserve"> PAGEREF _Toc512107761 \h </w:instrText>
+              <w:instrText xml:space="preserve"> PAGEREF _Toc514554167 \h </w:instrText>
             </w:r>
             <w:r>
               <w:rPr>
@@ -1316,7 +1393,7 @@
                 <w:noProof/>
                 <w:webHidden/>
               </w:rPr>
-              <w:t>12</w:t>
+              <w:t>15</w:t>
             </w:r>
             <w:r>
               <w:rPr>
@@ -1394,10 +1471,12 @@
         <w:spacing w:after="200"/>
         <w:contextualSpacing w:val="0"/>
       </w:pPr>
+      <w:bookmarkStart w:id="4" w:name="_Toc514554155"/>
       <w:r>
         <w:lastRenderedPageBreak/>
         <w:t>TABLA DE FIGURAS</w:t>
       </w:r>
+      <w:bookmarkEnd w:id="4"/>
     </w:p>
     <w:p>
       <w:pPr>
@@ -1431,7 +1510,7 @@
       <w:r>
         <w:fldChar w:fldCharType="separate"/>
       </w:r>
-      <w:hyperlink w:anchor="_Toc512124604" w:history="1">
+      <w:hyperlink w:anchor="_Toc514554239" w:history="1">
         <w:r>
           <w:rPr>
             <w:rStyle w:val="Hipervnculo"/>
@@ -1458,7 +1537,7 @@
             <w:noProof/>
             <w:webHidden/>
           </w:rPr>
-          <w:instrText xml:space="preserve"> PAGEREF _Toc512124604 \h </w:instrText>
+          <w:instrText xml:space="preserve"> PAGEREF _Toc514554239 \h </w:instrText>
         </w:r>
         <w:r>
           <w:rPr>
@@ -1478,7 +1557,7 @@
             <w:noProof/>
             <w:webHidden/>
           </w:rPr>
-          <w:t>7</w:t>
+          <w:t>8</w:t>
         </w:r>
         <w:r>
           <w:rPr>
@@ -1504,13 +1583,13 @@
           <w:lang w:eastAsia="es-ES_tradnl"/>
         </w:rPr>
       </w:pPr>
-      <w:hyperlink w:anchor="_Toc512124605" w:history="1">
+      <w:hyperlink w:anchor="_Toc514554240" w:history="1">
         <w:r>
           <w:rPr>
             <w:rStyle w:val="Hipervnculo"/>
             <w:noProof/>
           </w:rPr>
-          <w:t>Figura 2 Ejemplo de conversación simulada a través de la función test</w:t>
+          <w:t>Figura 2 Código fuente de beginDialog</w:t>
         </w:r>
         <w:r>
           <w:rPr>
@@ -1531,7 +1610,7 @@
             <w:noProof/>
             <w:webHidden/>
           </w:rPr>
-          <w:instrText xml:space="preserve"> PAGEREF _Toc512124605 \h </w:instrText>
+          <w:instrText xml:space="preserve"> PAGEREF _Toc514554240 \h </w:instrText>
         </w:r>
         <w:r>
           <w:rPr>
@@ -1577,13 +1656,13 @@
           <w:lang w:eastAsia="es-ES_tradnl"/>
         </w:rPr>
       </w:pPr>
-      <w:hyperlink w:anchor="_Toc512124606" w:history="1">
+      <w:hyperlink w:anchor="_Toc514554241" w:history="1">
         <w:r>
           <w:rPr>
             <w:rStyle w:val="Hipervnculo"/>
             <w:noProof/>
           </w:rPr>
-          <w:t>Figura 3 Estructura chatbot1</w:t>
+          <w:t>Figura 3 Código fuente de endDialog</w:t>
         </w:r>
         <w:r>
           <w:rPr>
@@ -1604,7 +1683,7 @@
             <w:noProof/>
             <w:webHidden/>
           </w:rPr>
-          <w:instrText xml:space="preserve"> PAGEREF _Toc512124606 \h </w:instrText>
+          <w:instrText xml:space="preserve"> PAGEREF _Toc514554241 \h </w:instrText>
         </w:r>
         <w:r>
           <w:rPr>
@@ -1650,20 +1729,86 @@
           <w:lang w:eastAsia="es-ES_tradnl"/>
         </w:rPr>
       </w:pPr>
-      <w:hyperlink w:anchor="_Toc512124607" w:history="1">
+      <w:hyperlink w:anchor="_Toc514554242" w:history="1">
         <w:r>
           <w:rPr>
             <w:rStyle w:val="Hipervnculo"/>
             <w:noProof/>
           </w:rPr>
-          <w:t xml:space="preserve">Figura 4 Ejemplo de composición de funciones para generar </w:t>
-        </w:r>
+          <w:t>Figura 4 Código fuente de sendMessage</w:t>
+        </w:r>
+        <w:r>
+          <w:rPr>
+            <w:noProof/>
+            <w:webHidden/>
+          </w:rPr>
+          <w:tab/>
+        </w:r>
+        <w:r>
+          <w:rPr>
+            <w:noProof/>
+            <w:webHidden/>
+          </w:rPr>
+          <w:fldChar w:fldCharType="begin"/>
+        </w:r>
+        <w:r>
+          <w:rPr>
+            <w:noProof/>
+            <w:webHidden/>
+          </w:rPr>
+          <w:instrText xml:space="preserve"> PAGEREF _Toc514554242 \h </w:instrText>
+        </w:r>
+        <w:r>
+          <w:rPr>
+            <w:noProof/>
+            <w:webHidden/>
+          </w:rPr>
+        </w:r>
+        <w:r>
+          <w:rPr>
+            <w:noProof/>
+            <w:webHidden/>
+          </w:rPr>
+          <w:fldChar w:fldCharType="separate"/>
+        </w:r>
+        <w:r>
+          <w:rPr>
+            <w:noProof/>
+            <w:webHidden/>
+          </w:rPr>
+          <w:t>9</w:t>
+        </w:r>
+        <w:r>
+          <w:rPr>
+            <w:noProof/>
+            <w:webHidden/>
+          </w:rPr>
+          <w:fldChar w:fldCharType="end"/>
+        </w:r>
+      </w:hyperlink>
+    </w:p>
+    <w:p>
+      <w:pPr>
+        <w:pStyle w:val="Tabladeilustraciones"/>
+        <w:tabs>
+          <w:tab w:val="right" w:leader="dot" w:pos="9350"/>
+        </w:tabs>
+        <w:rPr>
+          <w:rFonts w:asciiTheme="minorHAnsi" w:eastAsiaTheme="minorEastAsia" w:hAnsiTheme="minorHAnsi" w:cstheme="minorBidi"/>
+          <w:noProof/>
+          <w:color w:val="auto"/>
+          <w:sz w:val="24"/>
+          <w:szCs w:val="24"/>
+          <w:lang w:eastAsia="es-ES_tradnl"/>
+        </w:rPr>
+      </w:pPr>
+      <w:hyperlink w:anchor="_Toc514554243" w:history="1">
         <w:r>
           <w:rPr>
             <w:rStyle w:val="Hipervnculo"/>
             <w:noProof/>
           </w:rPr>
-          <w:t>una conversación</w:t>
+          <w:t>Figura 5 Código fuente de logToStr</w:t>
         </w:r>
         <w:r>
           <w:rPr>
@@ -1684,7 +1829,7 @@
             <w:noProof/>
             <w:webHidden/>
           </w:rPr>
-          <w:instrText xml:space="preserve"> PAGEREF _Toc512124607 \h </w:instrText>
+          <w:instrText xml:space="preserve"> PAGEREF _Toc514554243 \h </w:instrText>
         </w:r>
         <w:r>
           <w:rPr>
@@ -1704,6 +1849,79 @@
             <w:noProof/>
             <w:webHidden/>
           </w:rPr>
+          <w:t>9</w:t>
+        </w:r>
+        <w:r>
+          <w:rPr>
+            <w:noProof/>
+            <w:webHidden/>
+          </w:rPr>
+          <w:fldChar w:fldCharType="end"/>
+        </w:r>
+      </w:hyperlink>
+    </w:p>
+    <w:p>
+      <w:pPr>
+        <w:pStyle w:val="Tabladeilustraciones"/>
+        <w:tabs>
+          <w:tab w:val="right" w:leader="dot" w:pos="9350"/>
+        </w:tabs>
+        <w:rPr>
+          <w:rFonts w:asciiTheme="minorHAnsi" w:eastAsiaTheme="minorEastAsia" w:hAnsiTheme="minorHAnsi" w:cstheme="minorBidi"/>
+          <w:noProof/>
+          <w:color w:val="auto"/>
+          <w:sz w:val="24"/>
+          <w:szCs w:val="24"/>
+          <w:lang w:eastAsia="es-ES_tradnl"/>
+        </w:rPr>
+      </w:pPr>
+      <w:hyperlink w:anchor="_Toc514554244" w:history="1">
+        <w:r>
+          <w:rPr>
+            <w:rStyle w:val="Hipervnculo"/>
+            <w:noProof/>
+          </w:rPr>
+          <w:t>Figura 6 Código fuente de test</w:t>
+        </w:r>
+        <w:r>
+          <w:rPr>
+            <w:noProof/>
+            <w:webHidden/>
+          </w:rPr>
+          <w:tab/>
+        </w:r>
+        <w:r>
+          <w:rPr>
+            <w:noProof/>
+            <w:webHidden/>
+          </w:rPr>
+          <w:fldChar w:fldCharType="begin"/>
+        </w:r>
+        <w:r>
+          <w:rPr>
+            <w:noProof/>
+            <w:webHidden/>
+          </w:rPr>
+          <w:instrText xml:space="preserve"> PAGEREF _Toc514554244 \h </w:instrText>
+        </w:r>
+        <w:r>
+          <w:rPr>
+            <w:noProof/>
+            <w:webHidden/>
+          </w:rPr>
+        </w:r>
+        <w:r>
+          <w:rPr>
+            <w:noProof/>
+            <w:webHidden/>
+          </w:rPr>
+          <w:fldChar w:fldCharType="separate"/>
+        </w:r>
+        <w:r>
+          <w:rPr>
+            <w:noProof/>
+            <w:webHidden/>
+          </w:rPr>
           <w:t>10</w:t>
         </w:r>
         <w:r>
@@ -1716,11 +1934,231 @@
       </w:hyperlink>
     </w:p>
     <w:p>
+      <w:pPr>
+        <w:pStyle w:val="Tabladeilustraciones"/>
+        <w:tabs>
+          <w:tab w:val="right" w:leader="dot" w:pos="9350"/>
+        </w:tabs>
+        <w:rPr>
+          <w:rFonts w:asciiTheme="minorHAnsi" w:eastAsiaTheme="minorEastAsia" w:hAnsiTheme="minorHAnsi" w:cstheme="minorBidi"/>
+          <w:noProof/>
+          <w:color w:val="auto"/>
+          <w:sz w:val="24"/>
+          <w:szCs w:val="24"/>
+          <w:lang w:eastAsia="es-ES_tradnl"/>
+        </w:rPr>
+      </w:pPr>
+      <w:hyperlink w:anchor="_Toc514554245" w:history="1">
+        <w:r>
+          <w:rPr>
+            <w:rStyle w:val="Hipervnculo"/>
+            <w:noProof/>
+          </w:rPr>
+          <w:t>Figura 7 Resultados beginDialog</w:t>
+        </w:r>
+        <w:r>
+          <w:rPr>
+            <w:noProof/>
+            <w:webHidden/>
+          </w:rPr>
+          <w:tab/>
+        </w:r>
+        <w:r>
+          <w:rPr>
+            <w:noProof/>
+            <w:webHidden/>
+          </w:rPr>
+          <w:fldChar w:fldCharType="begin"/>
+        </w:r>
+        <w:r>
+          <w:rPr>
+            <w:noProof/>
+            <w:webHidden/>
+          </w:rPr>
+          <w:instrText xml:space="preserve"> PAGEREF _Toc514554245 \h </w:instrText>
+        </w:r>
+        <w:r>
+          <w:rPr>
+            <w:noProof/>
+            <w:webHidden/>
+          </w:rPr>
+        </w:r>
+        <w:r>
+          <w:rPr>
+            <w:noProof/>
+            <w:webHidden/>
+          </w:rPr>
+          <w:fldChar w:fldCharType="separate"/>
+        </w:r>
+        <w:r>
+          <w:rPr>
+            <w:noProof/>
+            <w:webHidden/>
+          </w:rPr>
+          <w:t>11</w:t>
+        </w:r>
+        <w:r>
+          <w:rPr>
+            <w:noProof/>
+            <w:webHidden/>
+          </w:rPr>
+          <w:fldChar w:fldCharType="end"/>
+        </w:r>
+      </w:hyperlink>
+    </w:p>
+    <w:p>
+      <w:pPr>
+        <w:pStyle w:val="Tabladeilustraciones"/>
+        <w:tabs>
+          <w:tab w:val="right" w:leader="dot" w:pos="9350"/>
+        </w:tabs>
+        <w:rPr>
+          <w:rFonts w:asciiTheme="minorHAnsi" w:eastAsiaTheme="minorEastAsia" w:hAnsiTheme="minorHAnsi" w:cstheme="minorBidi"/>
+          <w:noProof/>
+          <w:color w:val="auto"/>
+          <w:sz w:val="24"/>
+          <w:szCs w:val="24"/>
+          <w:lang w:eastAsia="es-ES_tradnl"/>
+        </w:rPr>
+      </w:pPr>
+      <w:hyperlink w:anchor="_Toc514554246" w:history="1">
+        <w:r>
+          <w:rPr>
+            <w:rStyle w:val="Hipervnculo"/>
+            <w:noProof/>
+          </w:rPr>
+          <w:t>Figura 8 Ejemplo de sendMessage</w:t>
+        </w:r>
+        <w:r>
+          <w:rPr>
+            <w:noProof/>
+            <w:webHidden/>
+          </w:rPr>
+          <w:tab/>
+        </w:r>
+        <w:r>
+          <w:rPr>
+            <w:noProof/>
+            <w:webHidden/>
+          </w:rPr>
+          <w:fldChar w:fldCharType="begin"/>
+        </w:r>
+        <w:r>
+          <w:rPr>
+            <w:noProof/>
+            <w:webHidden/>
+          </w:rPr>
+          <w:instrText xml:space="preserve"> PAGEREF _Toc514554246 \h </w:instrText>
+        </w:r>
+        <w:r>
+          <w:rPr>
+            <w:noProof/>
+            <w:webHidden/>
+          </w:rPr>
+        </w:r>
+        <w:r>
+          <w:rPr>
+            <w:noProof/>
+            <w:webHidden/>
+          </w:rPr>
+          <w:fldChar w:fldCharType="separate"/>
+        </w:r>
+        <w:r>
+          <w:rPr>
+            <w:noProof/>
+            <w:webHidden/>
+          </w:rPr>
+          <w:t>12</w:t>
+        </w:r>
+        <w:r>
+          <w:rPr>
+            <w:noProof/>
+            <w:webHidden/>
+          </w:rPr>
+          <w:fldChar w:fldCharType="end"/>
+        </w:r>
+      </w:hyperlink>
+    </w:p>
+    <w:p>
+      <w:pPr>
+        <w:pStyle w:val="Tabladeilustraciones"/>
+        <w:tabs>
+          <w:tab w:val="right" w:leader="dot" w:pos="9350"/>
+        </w:tabs>
+        <w:rPr>
+          <w:rFonts w:asciiTheme="minorHAnsi" w:eastAsiaTheme="minorEastAsia" w:hAnsiTheme="minorHAnsi" w:cstheme="minorBidi"/>
+          <w:noProof/>
+          <w:color w:val="auto"/>
+          <w:sz w:val="24"/>
+          <w:szCs w:val="24"/>
+          <w:lang w:eastAsia="es-ES_tradnl"/>
+        </w:rPr>
+      </w:pPr>
+      <w:hyperlink w:anchor="_Toc514554247" w:history="1">
+        <w:r>
+          <w:rPr>
+            <w:rStyle w:val="Hipervnculo"/>
+            <w:noProof/>
+          </w:rPr>
+          <w:t>Figura 9 Ejemplo de test</w:t>
+        </w:r>
+        <w:r>
+          <w:rPr>
+            <w:noProof/>
+            <w:webHidden/>
+          </w:rPr>
+          <w:tab/>
+        </w:r>
+        <w:r>
+          <w:rPr>
+            <w:noProof/>
+            <w:webHidden/>
+          </w:rPr>
+          <w:fldChar w:fldCharType="begin"/>
+        </w:r>
+        <w:r>
+          <w:rPr>
+            <w:noProof/>
+            <w:webHidden/>
+          </w:rPr>
+          <w:instrText xml:space="preserve"> PAGEREF _Toc514554247 \h </w:instrText>
+        </w:r>
+        <w:r>
+          <w:rPr>
+            <w:noProof/>
+            <w:webHidden/>
+          </w:rPr>
+        </w:r>
+        <w:r>
+          <w:rPr>
+            <w:noProof/>
+            <w:webHidden/>
+          </w:rPr>
+          <w:fldChar w:fldCharType="separate"/>
+        </w:r>
+        <w:r>
+          <w:rPr>
+            <w:noProof/>
+            <w:webHidden/>
+          </w:rPr>
+          <w:t>12</w:t>
+        </w:r>
+        <w:r>
+          <w:rPr>
+            <w:noProof/>
+            <w:webHidden/>
+          </w:rPr>
+          <w:fldChar w:fldCharType="end"/>
+        </w:r>
+      </w:hyperlink>
+    </w:p>
+    <w:p>
       <w:r>
         <w:fldChar w:fldCharType="end"/>
       </w:r>
-    </w:p>
-    <w:p/>
+      <w:bookmarkStart w:id="5" w:name="_GoBack"/>
+      <w:bookmarkEnd w:id="5"/>
+    </w:p>
     <w:p/>
     <w:p/>
     <w:p/>
@@ -1760,15 +2198,14 @@
         <w:spacing w:after="200"/>
         <w:contextualSpacing w:val="0"/>
       </w:pPr>
-      <w:bookmarkStart w:id="3" w:name="_Toc512107751"/>
-      <w:r>
-        <w:lastRenderedPageBreak/>
+      <w:bookmarkStart w:id="6" w:name="_Toc514554156"/>
+      <w:r>
         <w:t xml:space="preserve">CAPÍTULO 1. </w:t>
       </w:r>
       <w:r>
         <w:t>INTRODUCCIÓN</w:t>
       </w:r>
-      <w:bookmarkEnd w:id="3"/>
+      <w:bookmarkEnd w:id="6"/>
     </w:p>
     <w:p/>
     <w:p>
@@ -1998,10 +2435,7 @@
       <w:r>
         <w:t>.</w:t>
       </w:r>
-      <w:bookmarkStart w:id="4" w:name="_GoBack"/>
-      <w:bookmarkEnd w:id="4"/>
-    </w:p>
-    <w:p/>
+    </w:p>
     <w:p/>
     <w:p/>
     <w:p/>
@@ -2013,18 +2447,18 @@
         <w:pStyle w:val="Ttulo1"/>
         <w:contextualSpacing w:val="0"/>
       </w:pPr>
-      <w:bookmarkStart w:id="5" w:name="h.6f6x2353cn8g" w:colFirst="0" w:colLast="0"/>
-      <w:bookmarkStart w:id="6" w:name="h.unewj4lnrnfy" w:colFirst="0" w:colLast="0"/>
-      <w:bookmarkStart w:id="7" w:name="_Toc512107752"/>
-      <w:bookmarkEnd w:id="5"/>
-      <w:bookmarkEnd w:id="6"/>
+      <w:bookmarkStart w:id="7" w:name="h.6f6x2353cn8g" w:colFirst="0" w:colLast="0"/>
+      <w:bookmarkStart w:id="8" w:name="h.unewj4lnrnfy" w:colFirst="0" w:colLast="0"/>
+      <w:bookmarkStart w:id="9" w:name="_Toc514554157"/>
+      <w:bookmarkEnd w:id="7"/>
+      <w:bookmarkEnd w:id="8"/>
       <w:r>
         <w:t xml:space="preserve">CAPÍTULO 2. </w:t>
       </w:r>
       <w:r>
         <w:t>MARCO TEÓRICO</w:t>
       </w:r>
-      <w:bookmarkEnd w:id="7"/>
+      <w:bookmarkEnd w:id="9"/>
     </w:p>
     <w:p/>
     <w:p>
@@ -2032,11 +2466,14 @@
         <w:pStyle w:val="Ttulo2"/>
         <w:contextualSpacing w:val="0"/>
       </w:pPr>
-      <w:bookmarkStart w:id="8" w:name="_Toc512107753"/>
-      <w:r>
-        <w:t>2.1 PARADIGMA FUNCIONAL</w:t>
-      </w:r>
-      <w:bookmarkEnd w:id="8"/>
+      <w:bookmarkStart w:id="10" w:name="_Toc514554158"/>
+      <w:r>
+        <w:t xml:space="preserve">2.1 PARADIGMA </w:t>
+      </w:r>
+      <w:r>
+        <w:t>LÓGICO</w:t>
+      </w:r>
+      <w:bookmarkEnd w:id="10"/>
     </w:p>
     <w:p>
       <w:pPr>
@@ -2059,49 +2496,7 @@
           <w:rFonts w:eastAsia="Times New Roman"/>
           <w:szCs w:val="22"/>
         </w:rPr>
-        <w:t xml:space="preserve">Como se dijo anteriormente, el paradigma funcional tiene sus bases en el concepto matemático de función. Dado que el presente proyecto debe ser abordado bajo este </w:t>
-      </w:r>
-      <w:r>
-        <w:rPr>
-          <w:rFonts w:eastAsia="Times New Roman"/>
-          <w:szCs w:val="22"/>
-        </w:rPr>
-        <w:t>modelo</w:t>
-      </w:r>
-      <w:r>
-        <w:rPr>
-          <w:rFonts w:eastAsia="Times New Roman"/>
-          <w:szCs w:val="22"/>
-        </w:rPr>
-        <w:t>, se deben tener claras las h</w:t>
-      </w:r>
-      <w:r>
-        <w:rPr>
-          <w:rFonts w:eastAsia="Times New Roman"/>
-          <w:szCs w:val="22"/>
-        </w:rPr>
-        <w:t>erramientas proporcionadas</w:t>
-      </w:r>
-      <w:r>
-        <w:rPr>
-          <w:rFonts w:eastAsia="Times New Roman"/>
-          <w:szCs w:val="22"/>
-        </w:rPr>
-        <w:t>, como</w:t>
-      </w:r>
-      <w:r>
-        <w:rPr>
-          <w:rFonts w:eastAsia="Times New Roman"/>
-          <w:szCs w:val="22"/>
-        </w:rPr>
-        <w:t xml:space="preserve"> también</w:t>
-      </w:r>
-      <w:r>
-        <w:rPr>
-          <w:rFonts w:eastAsia="Times New Roman"/>
-          <w:szCs w:val="22"/>
-        </w:rPr>
-        <w:t xml:space="preserve"> el lenguaje utilizado </w:t>
+        <w:t xml:space="preserve">Una razonamiento al momento de resolver problemas en matemáticas se basa en lo que es la lógica de primer orden. El conocimiento básico de las matemáticas se puede representar en la lógica en forma de axiomas, a los cuales se añaden reglas formales para deducir cosas verdaderas, o también conocidas como </w:t>
       </w:r>
       <w:r>
         <w:rPr>
@@ -2109,35 +2504,35 @@
           <w:i/>
           <w:szCs w:val="22"/>
         </w:rPr>
-        <w:t>(Scheme)</w:t>
+        <w:t>teoremas</w:t>
       </w:r>
       <w:r>
         <w:rPr>
           <w:rFonts w:eastAsia="Times New Roman"/>
           <w:szCs w:val="22"/>
         </w:rPr>
-        <w:t xml:space="preserve">. El paradigma funcional brinda la posibilidad de utilizar funciones anónimas, las cuales </w:t>
+        <w:t xml:space="preserve">, a partir de los axiomas. Gracias al trabajo de matemáticos de finales del siglo pasado y de principios de éste, </w:t>
       </w:r>
       <w:r>
         <w:rPr>
           <w:rFonts w:eastAsia="Times New Roman"/>
           <w:szCs w:val="22"/>
         </w:rPr>
-        <w:t xml:space="preserve">se caracterizan por </w:t>
+        <w:t>es que se encontró la manera de representar computacionalmente el razonamiento lógico, permitiendo el nacimiento de lenguajes de programación lógicos</w:t>
       </w:r>
       <w:r>
         <w:rPr>
           <w:rFonts w:eastAsia="Times New Roman"/>
           <w:szCs w:val="22"/>
         </w:rPr>
-        <w:t>no estár</w:t>
+        <w:t>. También se conoce</w:t>
       </w:r>
       <w:r>
         <w:rPr>
           <w:rFonts w:eastAsia="Times New Roman"/>
           <w:szCs w:val="22"/>
         </w:rPr>
-        <w:t xml:space="preserve"> ligadas a un identificador; son </w:t>
+        <w:t xml:space="preserve"> a éstos como lenguajes </w:t>
       </w:r>
       <w:r>
         <w:rPr>
@@ -2145,72 +2540,62 @@
           <w:i/>
           <w:szCs w:val="22"/>
         </w:rPr>
-        <w:t>“creadas”</w:t>
+        <w:t>declarativos</w:t>
       </w:r>
       <w:r>
         <w:rPr>
           <w:rFonts w:eastAsia="Times New Roman"/>
           <w:szCs w:val="22"/>
         </w:rPr>
-        <w:t xml:space="preserve"> en tiempo de ejecución. Otra de l</w:t>
-      </w:r>
-      <w:r>
+        <w:t>, porque lo que un programador debe hacer para resolver un problema bajo este paradigma, es describir éste a través de axiomas y reglas de deducción.</w:t>
+      </w:r>
+    </w:p>
+    <w:p>
+      <w:pPr>
+        <w:jc w:val="both"/>
         <w:rPr>
           <w:rFonts w:eastAsia="Times New Roman"/>
           <w:szCs w:val="22"/>
         </w:rPr>
-        <w:t>as características que brinda</w:t>
-      </w:r>
-      <w:r>
+      </w:pPr>
+    </w:p>
+    <w:p>
+      <w:pPr>
+        <w:jc w:val="both"/>
         <w:rPr>
           <w:rFonts w:eastAsia="Times New Roman"/>
           <w:szCs w:val="22"/>
         </w:rPr>
-        <w:t xml:space="preserve"> </w:t>
-      </w:r>
+      </w:pPr>
       <w:r>
         <w:rPr>
           <w:rFonts w:eastAsia="Times New Roman"/>
           <w:szCs w:val="22"/>
         </w:rPr>
-        <w:t>este paradigma</w:t>
+        <w:t>De esta manera, en los lenguajes lógicos se utiliza el formalismo de la lógica de primer orden para representar el conocimiento sobre un problema, para posteriormente hacer preguntas que, si se demuestra que se pueden deducir a partir del conocimiento dado</w:t>
       </w:r>
       <w:r>
         <w:rPr>
           <w:rFonts w:eastAsia="Times New Roman"/>
           <w:szCs w:val="22"/>
         </w:rPr>
-        <w:t>, es el concepto de evaluación perezosa, el cual retrasa la carga de un recurso hasta el momento mismo de su utilización.</w:t>
+        <w:t xml:space="preserve"> a través de los axiomas y de las reglas de deducción estipuladas, se vuelven teoremas. El conocimiento del problema </w:t>
       </w:r>
       <w:r>
         <w:rPr>
           <w:rFonts w:eastAsia="Times New Roman"/>
           <w:szCs w:val="22"/>
         </w:rPr>
-        <w:t xml:space="preserve"> Por último, otro concepto “fuerte” que debe conocerse para la implementación de la solución a este laboratorio, es el concepto de función como ciudadano de primera clase, el cual permite la existencia de funciones de orden superior. Esto brinda la posibilidad de que una función “retorne” a otra, o la reciba como uno de sus argumentos. </w:t>
-      </w:r>
-      <w:r>
+        <w:t>se expresa en forma de predicados (axiomas) que establecen relaciones entre los símbolos que representan los datos del dominio del problema.</w:t>
+      </w:r>
+    </w:p>
+    <w:p>
+      <w:pPr>
+        <w:jc w:val="both"/>
         <w:rPr>
           <w:rFonts w:eastAsia="Times New Roman"/>
           <w:szCs w:val="22"/>
         </w:rPr>
-        <w:t xml:space="preserve"> </w:t>
-      </w:r>
-      <w:r>
-        <w:rPr>
-          <w:rFonts w:eastAsia="Times New Roman"/>
-          <w:szCs w:val="22"/>
-        </w:rPr>
-        <w:t>Estas herramientas, propias del paradigma funcional, son aplicadas en este laboratorio. Se omite la explicación de las restantes, como el concepto de encapsulación, recursión, etc.</w:t>
-      </w:r>
-    </w:p>
-    <w:p>
-      <w:pPr>
-        <w:jc w:val="both"/>
-        <w:rPr>
-          <w:rFonts w:eastAsia="Times New Roman"/>
-          <w:szCs w:val="22"/>
-        </w:rPr>
       </w:pPr>
     </w:p>
     <w:p>
@@ -2218,9 +2603,9 @@
         <w:pStyle w:val="Ttulo2"/>
         <w:contextualSpacing w:val="0"/>
       </w:pPr>
-      <w:bookmarkStart w:id="9" w:name="h.smlo9hfh9wox" w:colFirst="0" w:colLast="0"/>
-      <w:bookmarkStart w:id="10" w:name="_Toc512107754"/>
-      <w:bookmarkEnd w:id="9"/>
+      <w:bookmarkStart w:id="11" w:name="h.smlo9hfh9wox" w:colFirst="0" w:colLast="0"/>
+      <w:bookmarkStart w:id="12" w:name="_Toc514554159"/>
+      <w:bookmarkEnd w:id="11"/>
       <w:r>
         <w:t>2.</w:t>
       </w:r>
@@ -2231,87 +2616,90 @@
         <w:t xml:space="preserve"> </w:t>
       </w:r>
       <w:r>
-        <w:t>TIPO DE DATO ABSTRACTO</w:t>
-      </w:r>
-      <w:r>
-        <w:t xml:space="preserve"> (TDA)</w:t>
-      </w:r>
-      <w:bookmarkEnd w:id="10"/>
+        <w:t>PREDICADO</w:t>
+      </w:r>
+      <w:bookmarkEnd w:id="12"/>
     </w:p>
     <w:p>
       <w:pPr>
         <w:pStyle w:val="Ttulo2"/>
         <w:contextualSpacing w:val="0"/>
         <w:jc w:val="both"/>
+      </w:pPr>
+      <w:bookmarkStart w:id="13" w:name="h.t3z1lr1fskfq" w:colFirst="0" w:colLast="0"/>
+      <w:bookmarkStart w:id="14" w:name="_Toc514554160"/>
+      <w:bookmarkEnd w:id="13"/>
+      <w:r>
         <w:rPr>
           <w:rFonts w:ascii="Arial" w:hAnsi="Arial" w:cs="Arial"/>
           <w:b w:val="0"/>
           <w:sz w:val="22"/>
           <w:szCs w:val="22"/>
         </w:rPr>
-      </w:pPr>
-      <w:bookmarkStart w:id="11" w:name="h.t3z1lr1fskfq" w:colFirst="0" w:colLast="0"/>
-      <w:bookmarkStart w:id="12" w:name="_Toc512032538"/>
-      <w:bookmarkStart w:id="13" w:name="_Toc512103787"/>
-      <w:bookmarkStart w:id="14" w:name="_Toc512107755"/>
-      <w:bookmarkEnd w:id="11"/>
-      <w:r>
-        <w:rPr>
-          <w:rFonts w:ascii="Arial" w:hAnsi="Arial" w:cs="Arial"/>
-          <w:b w:val="0"/>
-          <w:sz w:val="22"/>
-          <w:szCs w:val="22"/>
-        </w:rPr>
-        <w:t xml:space="preserve">Corresponde a un método de abstracción para tipos de datos </w:t>
-      </w:r>
-      <w:r>
-        <w:rPr>
-          <w:rFonts w:ascii="Arial" w:hAnsi="Arial" w:cs="Arial"/>
-          <w:b w:val="0"/>
-          <w:sz w:val="22"/>
-          <w:szCs w:val="22"/>
-        </w:rPr>
-        <w:t>de manera tal que se puedan definir operaciones sobre éste sin preocuparse de la implementación. Un TDA está compuesto por funciones constructoras encargadas de definir la estructura del nuevo tipo de dato basado en los tipos de datos atómicos (nativos de cada lenguaje), funciones selectoras que permiten obtener información desde una estructura o “variable” del tipo de dato entre otras más, funciones modificadoras</w:t>
-      </w:r>
-      <w:r>
-        <w:rPr>
-          <w:rFonts w:ascii="Arial" w:hAnsi="Arial" w:cs="Arial"/>
-          <w:b w:val="0"/>
-          <w:sz w:val="22"/>
-          <w:szCs w:val="22"/>
-        </w:rPr>
-        <w:t xml:space="preserve"> que, como su nombre indica, permiten modificar el valor de alguno de los identificadores del TDA. Cabe destacar, que como en el caso de Scheme, no existen variables como</w:t>
-      </w:r>
-      <w:r>
-        <w:rPr>
-          <w:rFonts w:ascii="Arial" w:hAnsi="Arial" w:cs="Arial"/>
-          <w:b w:val="0"/>
-          <w:sz w:val="22"/>
-          <w:szCs w:val="22"/>
-        </w:rPr>
-        <w:t xml:space="preserve"> tal, las funciones modificadora</w:t>
-      </w:r>
-      <w:r>
-        <w:rPr>
-          <w:rFonts w:ascii="Arial" w:hAnsi="Arial" w:cs="Arial"/>
-          <w:b w:val="0"/>
-          <w:sz w:val="22"/>
-          <w:szCs w:val="22"/>
-        </w:rPr>
-        <w:t>s consisten en crear copias del elemento original con la modificación pertinente.</w:t>
-      </w:r>
-      <w:bookmarkEnd w:id="12"/>
-      <w:bookmarkEnd w:id="13"/>
+        <w:t>Corresponde a una estructura o aserción compuesta de términos, en la que se unen, o se representa una relación entre estos.</w:t>
+      </w:r>
       <w:bookmarkEnd w:id="14"/>
     </w:p>
+    <w:p/>
     <w:p>
       <w:pPr>
         <w:pStyle w:val="Ttulo2"/>
         <w:contextualSpacing w:val="0"/>
       </w:pPr>
-    </w:p>
-    <w:p/>
-    <w:p/>
+      <w:bookmarkStart w:id="15" w:name="_Toc514554161"/>
+      <w:r>
+        <w:t>2.</w:t>
+      </w:r>
+      <w:r>
+        <w:t>3</w:t>
+      </w:r>
+      <w:r>
+        <w:t xml:space="preserve"> </w:t>
+      </w:r>
+      <w:r>
+        <w:t>CLÁUSULA DE HORN</w:t>
+      </w:r>
+      <w:bookmarkEnd w:id="15"/>
+    </w:p>
+    <w:p/>
+    <w:p>
+      <w:pPr>
+        <w:jc w:val="both"/>
+      </w:pPr>
+      <w:r>
+        <w:t xml:space="preserve">Una cláusula de Horn corresponde a un conjunto de predicados que hace que una afirmación sea verdadera. Un programa lógico se compone de </w:t>
+      </w:r>
+      <w:r>
+        <w:rPr>
+          <w:i/>
+        </w:rPr>
+        <w:t>cláusulas de Horn</w:t>
+      </w:r>
+      <w:r>
+        <w:rPr>
+          <w:i/>
+        </w:rPr>
+        <w:t xml:space="preserve"> </w:t>
+      </w:r>
+      <w:r>
+        <w:t xml:space="preserve">y de </w:t>
+      </w:r>
+      <w:r>
+        <w:rPr>
+          <w:i/>
+        </w:rPr>
+        <w:t>hechos</w:t>
+      </w:r>
+      <w:r>
+        <w:rPr>
+          <w:i/>
+        </w:rPr>
+        <w:t xml:space="preserve">, </w:t>
+      </w:r>
+      <w:r>
+        <w:t>los cuales corresponden a casos especiales de cláusulas de Horn que son verdaderas sin condiciones.</w:t>
+      </w:r>
+    </w:p>
     <w:p/>
     <w:p/>
     <w:p/>
@@ -2325,13 +2713,13 @@
         <w:pStyle w:val="Ttulo1"/>
         <w:contextualSpacing w:val="0"/>
       </w:pPr>
-      <w:bookmarkStart w:id="15" w:name="h.t27fm9o4tz50" w:colFirst="0" w:colLast="0"/>
-      <w:bookmarkStart w:id="16" w:name="_Toc512107756"/>
-      <w:bookmarkEnd w:id="15"/>
+      <w:bookmarkStart w:id="16" w:name="h.t27fm9o4tz50" w:colFirst="0" w:colLast="0"/>
+      <w:bookmarkStart w:id="17" w:name="_Toc514554162"/>
+      <w:bookmarkEnd w:id="16"/>
       <w:r>
         <w:t>CAPÍTULO 3. DESCRIPCIÓN DEL PROBLEMA</w:t>
       </w:r>
-      <w:bookmarkEnd w:id="16"/>
+      <w:bookmarkEnd w:id="17"/>
     </w:p>
     <w:p/>
     <w:p>
@@ -2342,13 +2730,19 @@
         <w:t>Se solicita</w:t>
       </w:r>
       <w:r>
-        <w:t xml:space="preserve"> crear un algoritmo en el lenguaje de programación </w:t>
+        <w:t xml:space="preserve"> crear un </w:t>
+      </w:r>
+      <w:r>
+        <w:t>programa</w:t>
+      </w:r>
+      <w:r>
+        <w:t xml:space="preserve"> en el lenguaje de programación </w:t>
       </w:r>
       <w:r>
         <w:rPr>
           <w:i/>
         </w:rPr>
-        <w:t>Scheme</w:t>
+        <w:t>Prolog</w:t>
       </w:r>
       <w:r>
         <w:t xml:space="preserve"> que simule un bot conversacional (chatbot). </w:t>
@@ -2366,7 +2760,19 @@
         <w:t>log</w:t>
       </w:r>
       <w:r>
-        <w:t xml:space="preserve"> o historial de conversaciones, y una semilla (seed), para utilizar funciones pseudo-aleatorias. El algoritmo debe ser capaz de realizar las siguientes funcionalidades:</w:t>
+        <w:t xml:space="preserve"> o historial de conversaciones, y un</w:t>
+      </w:r>
+      <w:r>
+        <w:t xml:space="preserve">a semilla (seed), para realizar operaciones </w:t>
+      </w:r>
+      <w:r>
+        <w:t xml:space="preserve">aleatorias. El </w:t>
+      </w:r>
+      <w:r>
+        <w:t>programa</w:t>
+      </w:r>
+      <w:r>
+        <w:t xml:space="preserve"> debe ser capaz de realizar las siguientes funcionalidades:</w:t>
       </w:r>
     </w:p>
     <w:p>
@@ -2412,22 +2818,34 @@
         <w:rPr>
           <w:b/>
         </w:rPr>
-        <w:t>beginDialog:</w:t>
-      </w:r>
-      <w:r>
-        <w:t xml:space="preserve"> Función que </w:t>
-      </w:r>
-      <w:r>
-        <w:t xml:space="preserve">retorna un log modificado, agregando una etiqueta que indica el inicio de una convesación con un chatbot, un </w:t>
-      </w:r>
-      <w:r>
-        <w:rPr>
-          <w:i/>
-        </w:rPr>
-        <w:t xml:space="preserve">ID </w:t>
-      </w:r>
-      <w:r>
-        <w:t>o identificador del chatbot, y un primer mensaje de bienvenida al usuario.</w:t>
+        <w:t>beginDialog</w:t>
+      </w:r>
+      <w:r>
+        <w:rPr>
+          <w:b/>
+        </w:rPr>
+        <w:t>(Chatbot, InputLog, Seed, OutputLog)</w:t>
+      </w:r>
+      <w:r>
+        <w:rPr>
+          <w:b/>
+        </w:rPr>
+        <w:t>:</w:t>
+      </w:r>
+      <w:r>
+        <w:t xml:space="preserve"> </w:t>
+      </w:r>
+      <w:r>
+        <w:t>Predicado</w:t>
+      </w:r>
+      <w:r>
+        <w:t xml:space="preserve"> </w:t>
+      </w:r>
+      <w:r>
+        <w:t>a través del cual se puede determinar el mensaje de bienvenida que se da por parte del Chatbot hacia el usuario</w:t>
+      </w:r>
+      <w:r>
+        <w:t>.</w:t>
       </w:r>
     </w:p>
     <w:p>
@@ -2448,10 +2866,22 @@
         <w:rPr>
           <w:b/>
         </w:rPr>
-        <w:t xml:space="preserve">sendMessage: </w:t>
-      </w:r>
-      <w:r>
-        <w:t>Función que retorna un log modificado, representando el envío de mensajes por parte del usuario hacia el chatbot y su respectiva respuesta.</w:t>
+        <w:t>sendMessage</w:t>
+      </w:r>
+      <w:r>
+        <w:rPr>
+          <w:b/>
+        </w:rPr>
+        <w:t>(Msg, Chatbot, InputLog, Seed, OutputLog)</w:t>
+      </w:r>
+      <w:r>
+        <w:rPr>
+          <w:b/>
+        </w:rPr>
+        <w:t xml:space="preserve">: </w:t>
+      </w:r>
+      <w:r>
+        <w:t>Predicado que permite mantener el flujo de conversación entre el usuario y el chatbot. El flujo de conversación se determina a través del resultado obtenido en el OutputLog.</w:t>
       </w:r>
     </w:p>
     <w:p>
@@ -2475,7 +2905,16 @@
         <w:t>endDialog</w:t>
       </w:r>
       <w:r>
-        <w:t>: Función que retorna un log modificado, agregando una despedida por parte del chatbot, además de una etiqueta que indica el fin de una conversación.</w:t>
+        <w:rPr>
+          <w:b/>
+        </w:rPr>
+        <w:t>(Chatbot, InputLog, Seed, OutputLog)</w:t>
+      </w:r>
+      <w:r>
+        <w:t xml:space="preserve">: </w:t>
+      </w:r>
+      <w:r>
+        <w:t>Predicado a través del cual se pone fin a la conversación, entregando la despedida dentro de un log completo que contiene toda la conversación entre un usuario y un chatbot.</w:t>
       </w:r>
     </w:p>
     <w:p>
@@ -2496,13 +2935,16 @@
         <w:rPr>
           <w:b/>
         </w:rPr>
-        <w:t xml:space="preserve">rate: </w:t>
-      </w:r>
-      <w:r>
-        <w:t xml:space="preserve">Función que permite evaluar el desempeño </w:t>
-      </w:r>
-      <w:r>
-        <w:t>del chatbot en la conversación, a partir de dos calificaciones, una entregada por el usuario, y otra calificación dada por el mismo programa. Esta función retorna un chatbot con un registro actualizado de sus calificaciones.</w:t>
+        <w:t>logToStr(Log, SreRep)</w:t>
+      </w:r>
+      <w:r>
+        <w:rPr>
+          <w:b/>
+        </w:rPr>
+        <w:t xml:space="preserve">: </w:t>
+      </w:r>
+      <w:r>
+        <w:t>Predicado que permite transformar un log desde su representación (lista) a un string, con un formato que permite ser impreso por pantalla y que sea de más fácil entendimiento para el usuario.</w:t>
       </w:r>
     </w:p>
     <w:p>
@@ -2523,24 +2965,92 @@
         <w:rPr>
           <w:b/>
         </w:rPr>
-        <w:t xml:space="preserve">test: </w:t>
-      </w:r>
-      <w:r>
-        <w:t>Función que permite simular una conversación entre un usuario y un chatbot. Retorna un log actualizado con el resultado de la conversación simulada.</w:t>
-      </w:r>
-    </w:p>
-    <w:p>
-      <w:pPr>
-        <w:jc w:val="both"/>
-      </w:pPr>
-    </w:p>
-    <w:p>
-      <w:pPr>
-        <w:jc w:val="both"/>
-      </w:pPr>
-      <w:r>
-        <w:t>Estas funciones tienen un formato definido para su implementación y desarrollo, trabajan con estructuras específicas, por lo mismo, se han definido funciones auxiliares para trabajar con los formatos requeridos.</w:t>
-      </w:r>
+        <w:t>t</w:t>
+      </w:r>
+      <w:r>
+        <w:rPr>
+          <w:b/>
+        </w:rPr>
+        <w:t>est</w:t>
+      </w:r>
+      <w:r>
+        <w:rPr>
+          <w:b/>
+        </w:rPr>
+        <w:t xml:space="preserve">(User, </w:t>
+      </w:r>
+      <w:r>
+        <w:rPr>
+          <w:b/>
+        </w:rPr>
+        <w:t>Chatbot, InputLog, Seed, OutputLog)</w:t>
+      </w:r>
+      <w:r>
+        <w:rPr>
+          <w:b/>
+        </w:rPr>
+        <w:t xml:space="preserve">: </w:t>
+      </w:r>
+      <w:r>
+        <w:t>Predicado</w:t>
+      </w:r>
+      <w:r>
+        <w:t xml:space="preserve"> que permite simular una conversación entre un usuario y un chatbot. </w:t>
+      </w:r>
+      <w:r>
+        <w:t>El resultado de esta conversación simulada se obtiene en el OutputLog.</w:t>
+      </w:r>
+    </w:p>
+    <w:p>
+      <w:pPr>
+        <w:jc w:val="both"/>
+      </w:pPr>
+    </w:p>
+    <w:p>
+      <w:pPr>
+        <w:jc w:val="both"/>
+      </w:pPr>
+      <w:r>
+        <w:t xml:space="preserve">Estas </w:t>
+      </w:r>
+      <w:r>
+        <w:t>funcionalidades</w:t>
+      </w:r>
+      <w:r>
+        <w:t xml:space="preserve"> tienen un formato definido para su implementación y desarrollo, trabajan con estructuras específicas</w:t>
+      </w:r>
+      <w:r>
+        <w:t xml:space="preserve"> (principalmente listas).</w:t>
+      </w:r>
+      <w:r>
+        <w:t xml:space="preserve"> Se tiene la libertad de definir e implementar éstas estructuras acorde a las necesidades de la implementación deseada.</w:t>
+      </w:r>
+    </w:p>
+    <w:p>
+      <w:pPr>
+        <w:jc w:val="both"/>
+      </w:pPr>
+    </w:p>
+    <w:p>
+      <w:pPr>
+        <w:jc w:val="both"/>
+      </w:pPr>
+      <w:r>
+        <w:t>Las cláusulas de Horn, trabajan en base a predicados (hechos) definidos tanto para identificar los mensajes enviados por el usuario, como para determinar la respuesta que debe dar el Chatbot frente a un determinado mensaje.</w:t>
+      </w:r>
+      <w:r>
+        <w:t xml:space="preserve"> Estos hechos se encuentran dentro de un archivo llamado “hechos.pl”, en la misma carpeta del código fuente.</w:t>
+      </w:r>
+    </w:p>
+    <w:p>
+      <w:pPr>
+        <w:jc w:val="both"/>
+      </w:pPr>
+    </w:p>
+    <w:p>
+      <w:pPr>
+        <w:jc w:val="both"/>
+      </w:pPr>
     </w:p>
     <w:p>
       <w:pPr>
@@ -2552,16 +3062,17 @@
         <w:pStyle w:val="Ttulo2"/>
         <w:contextualSpacing w:val="0"/>
       </w:pPr>
-      <w:bookmarkStart w:id="17" w:name="h.u0u0j8eadgg0" w:colFirst="0" w:colLast="0"/>
-      <w:bookmarkStart w:id="18" w:name="_Toc512107757"/>
-      <w:bookmarkEnd w:id="17"/>
-      <w:r>
+      <w:bookmarkStart w:id="18" w:name="h.u0u0j8eadgg0" w:colFirst="0" w:colLast="0"/>
+      <w:bookmarkStart w:id="19" w:name="_Toc514554163"/>
+      <w:bookmarkEnd w:id="18"/>
+      <w:r>
+        <w:lastRenderedPageBreak/>
         <w:t xml:space="preserve">3.1 </w:t>
       </w:r>
       <w:r>
         <w:t>ANÁLISIS</w:t>
       </w:r>
-      <w:bookmarkEnd w:id="18"/>
+      <w:bookmarkEnd w:id="19"/>
     </w:p>
     <w:p>
       <w:pPr>
@@ -2584,43 +3095,121 @@
           <w:rFonts w:eastAsia="Times New Roman"/>
           <w:szCs w:val="22"/>
         </w:rPr>
-        <w:t>El principal problema que se presenta en este laboratorio es la de definir funciones y estructuras con las que se pueda trabajar, dado que no se puede modificar la firma de las funciones requeridas, la implementación de cada uno de estos componentes es escencial para garantizar un correcto funcionamiento del chatbot.</w:t>
+        <w:t xml:space="preserve">El principal problema que se </w:t>
+      </w:r>
+      <w:r>
+        <w:rPr>
+          <w:rFonts w:eastAsia="Times New Roman"/>
+          <w:szCs w:val="22"/>
+        </w:rPr>
+        <w:t>presenta en este laboratorio radica en cómo definir los predicados requeridos, ya que no es posible modificar la firma de estos, haciendo que la definción de los componentes de cada una de ellas sea escencial para una correcta implementación.</w:t>
+      </w:r>
+      <w:r>
+        <w:rPr>
+          <w:rFonts w:eastAsia="Times New Roman"/>
+          <w:szCs w:val="22"/>
+        </w:rPr>
+        <w:t xml:space="preserve"> Debido a</w:t>
+      </w:r>
+      <w:r>
+        <w:rPr>
+          <w:rFonts w:eastAsia="Times New Roman"/>
+          <w:szCs w:val="22"/>
+        </w:rPr>
+        <w:t xml:space="preserve"> su naturaleza, </w:t>
+      </w:r>
+      <w:r>
+        <w:rPr>
+          <w:rFonts w:eastAsia="Times New Roman"/>
+          <w:i/>
+          <w:szCs w:val="22"/>
+        </w:rPr>
+        <w:t>prolog</w:t>
+      </w:r>
+      <w:r>
+        <w:rPr>
+          <w:rFonts w:eastAsia="Times New Roman"/>
+          <w:szCs w:val="22"/>
+        </w:rPr>
+        <w:t xml:space="preserve"> trabaja de manera recursiva, lo que lleva a que las condiciones de borde puedan ayudar a reducir el número de recursiones que el programa realiza. Por otra parte, y teniendo en cuenta que el problema principal de este laboratorio es la construcción de condiciones para que se cumplan ciertos predicados, es que se debe procurar mantener definiciones lógicas consistentes, con el fin de evitar por ejemplo la clausula </w:t>
+      </w:r>
+      <w:r>
+        <w:rPr>
+          <w:rFonts w:eastAsia="Times New Roman"/>
+          <w:b/>
+          <w:szCs w:val="22"/>
+        </w:rPr>
+        <w:t>not</w:t>
+      </w:r>
+      <w:r>
+        <w:rPr>
+          <w:rFonts w:eastAsia="Times New Roman"/>
+          <w:szCs w:val="22"/>
+        </w:rPr>
+        <w:t>, para no escaparse de las definiciones realizadas en la base de conocimiento.</w:t>
+      </w:r>
+      <w:r>
+        <w:rPr>
+          <w:rFonts w:eastAsia="Times New Roman"/>
+          <w:szCs w:val="22"/>
+        </w:rPr>
+        <w:t xml:space="preserve"> </w:t>
       </w:r>
     </w:p>
     <w:p>
       <w:pPr>
         <w:pStyle w:val="Ttulo3"/>
         <w:contextualSpacing w:val="0"/>
-        <w:rPr>
-          <w:b w:val="0"/>
-        </w:rPr>
-      </w:pPr>
-      <w:bookmarkStart w:id="19" w:name="h.3fc60dgqwaju" w:colFirst="0" w:colLast="0"/>
-      <w:bookmarkEnd w:id="19"/>
-    </w:p>
-    <w:p/>
-    <w:p>
-      <w:pPr>
-        <w:pStyle w:val="Ttulo3"/>
-        <w:contextualSpacing w:val="0"/>
-      </w:pPr>
-      <w:bookmarkStart w:id="20" w:name="h.8r7ryduhedq9" w:colFirst="0" w:colLast="0"/>
-      <w:bookmarkStart w:id="21" w:name="h.gvnys9gytbr6" w:colFirst="0" w:colLast="0"/>
+      </w:pPr>
+      <w:bookmarkStart w:id="20" w:name="h.3fc60dgqwaju" w:colFirst="0" w:colLast="0"/>
+      <w:bookmarkStart w:id="21" w:name="h.8r7ryduhedq9" w:colFirst="0" w:colLast="0"/>
+      <w:bookmarkStart w:id="22" w:name="h.gvnys9gytbr6" w:colFirst="0" w:colLast="0"/>
       <w:bookmarkEnd w:id="20"/>
       <w:bookmarkEnd w:id="21"/>
-    </w:p>
+      <w:bookmarkEnd w:id="22"/>
+    </w:p>
+    <w:p/>
+    <w:p/>
+    <w:p/>
+    <w:p/>
+    <w:p/>
+    <w:p/>
+    <w:p/>
+    <w:p/>
+    <w:p/>
+    <w:p/>
+    <w:p/>
+    <w:p/>
+    <w:p/>
+    <w:p/>
+    <w:p/>
+    <w:p/>
+    <w:p/>
+    <w:p/>
+    <w:p/>
+    <w:p/>
+    <w:p/>
+    <w:p/>
+    <w:p/>
+    <w:p/>
+    <w:p/>
+    <w:p/>
+    <w:p/>
+    <w:p/>
+    <w:p/>
+    <w:p/>
     <w:p>
       <w:pPr>
         <w:pStyle w:val="Ttulo1"/>
         <w:contextualSpacing w:val="0"/>
       </w:pPr>
-      <w:bookmarkStart w:id="22" w:name="_Toc512107758"/>
-      <w:r>
+      <w:bookmarkStart w:id="23" w:name="_Toc514554164"/>
+      <w:r>
+        <w:lastRenderedPageBreak/>
         <w:t>CAPÍTULO 4. DESCRIPCIÓN DE LA SOLUCIÓN</w:t>
       </w:r>
-      <w:bookmarkEnd w:id="22"/>
-    </w:p>
-    <w:p/>
+      <w:bookmarkEnd w:id="23"/>
+    </w:p>
     <w:p/>
     <w:p>
       <w:pPr>
@@ -2630,50 +3219,59 @@
         <w:t xml:space="preserve">Como se mencionó en el </w:t>
       </w:r>
       <w:r>
-        <w:t xml:space="preserve">capítulo anterior, el problema principal recae en la representación de las estructuras a utilizar, tanto del </w:t>
+        <w:t>capítulo anterior, puesto que los predicados ya están definidos y sus firmas no son modificables, es que el principal desafío recae en la implementación de las cláusulas.</w:t>
+      </w:r>
+    </w:p>
+    <w:p>
+      <w:pPr>
+        <w:jc w:val="both"/>
+      </w:pPr>
+    </w:p>
+    <w:p>
+      <w:pPr>
+        <w:jc w:val="both"/>
+      </w:pPr>
+      <w:r>
+        <w:t xml:space="preserve">Así, definiendo una implementación en </w:t>
       </w:r>
       <w:r>
         <w:rPr>
           <w:i/>
         </w:rPr>
-        <w:t>log</w:t>
-      </w:r>
-      <w:r>
-        <w:t xml:space="preserve"> como de los mensajes en sí, por la complejidad que le agrega o le quita a las funciones con las que trabaja.</w:t>
-      </w:r>
-    </w:p>
-    <w:p>
-      <w:pPr>
-        <w:jc w:val="both"/>
-      </w:pPr>
-    </w:p>
-    <w:p>
-      <w:pPr>
-        <w:jc w:val="both"/>
-      </w:pPr>
-      <w:r>
-        <w:t xml:space="preserve">Así, definiendo una implementación en </w:t>
+        <w:t xml:space="preserve">Prolog </w:t>
+      </w:r>
+      <w:r>
+        <w:t>para los mensajes, sería una lista de tres elementos,</w:t>
+      </w:r>
+      <w:r>
+        <w:t xml:space="preserve"> siendo </w:t>
+      </w:r>
+      <w:r>
+        <w:t>cada uno corresponde a un</w:t>
+      </w:r>
+      <w:r>
+        <w:t xml:space="preserve"> string que representen </w:t>
+      </w:r>
+      <w:r>
+        <w:t>la fecha, el autor del mensaje, y el contenido del mensaje</w:t>
+      </w:r>
+      <w:r>
+        <w:t>,</w:t>
+      </w:r>
+      <w:r>
+        <w:t xml:space="preserve"> respectivamente.</w:t>
+      </w:r>
+      <w:r>
+        <w:t xml:space="preserve"> </w:t>
+      </w:r>
+      <w:r>
+        <w:t xml:space="preserve">A continuación, se presenta un ejemplo de la representación en </w:t>
       </w:r>
       <w:r>
         <w:rPr>
           <w:i/>
         </w:rPr>
-        <w:t>Scheme</w:t>
-      </w:r>
-      <w:r>
-        <w:t xml:space="preserve"> para los mensajes, sería una lista de tres elementos,  </w:t>
-      </w:r>
-      <w:r>
-        <w:t xml:space="preserve">donde el primero será una estructura de tipo fecha, el segundo elemento será un string que representará al emisor del mensaje, mientras que el último elemento de la lista corresponde al contenido del mensaje. </w:t>
-      </w:r>
-      <w:r>
-        <w:t xml:space="preserve">A continuación, se presenta un ejemplo de la representación en </w:t>
-      </w:r>
-      <w:r>
-        <w:rPr>
-          <w:i/>
-        </w:rPr>
-        <w:t>Scheme</w:t>
+        <w:t>Prolog</w:t>
       </w:r>
       <w:r>
         <w:t xml:space="preserve"> de un mensaje.</w:t>
@@ -2688,6 +3286,9 @@
       <w:pPr>
         <w:keepNext/>
         <w:jc w:val="center"/>
+        <w:rPr>
+          <w:lang w:val="en-US"/>
+        </w:rPr>
       </w:pPr>
       <w:r>
         <w:rPr>
@@ -2695,8 +3296,8 @@
         </w:rPr>
         <w:drawing>
           <wp:inline distT="0" distB="0" distL="0" distR="0">
-            <wp:extent cx="3361629" cy="2210637"/>
-            <wp:effectExtent l="0" t="0" r="4445" b="0"/>
+            <wp:extent cx="4946791" cy="1537712"/>
+            <wp:effectExtent l="0" t="0" r="0" b="0"/>
             <wp:docPr id="5" name="Imagen 5"/>
             <wp:cNvGraphicFramePr>
               <a:graphicFrameLocks xmlns:a="http://schemas.openxmlformats.org/drawingml/2006/main" noChangeAspect="1"/>
@@ -2723,7 +3324,7 @@
                   <pic:spPr>
                     <a:xfrm>
                       <a:off x="0" y="0"/>
-                      <a:ext cx="3523566" cy="2317128"/>
+                      <a:ext cx="4946791" cy="1537712"/>
                     </a:xfrm>
                     <a:prstGeom prst="rect">
                       <a:avLst/>
@@ -2741,8 +3342,9 @@
         <w:pStyle w:val="Descripcin"/>
         <w:jc w:val="center"/>
       </w:pPr>
-      <w:bookmarkStart w:id="23" w:name="_Toc512032646"/>
-      <w:bookmarkStart w:id="24" w:name="_Toc512124604"/>
+      <w:bookmarkStart w:id="24" w:name="_Toc512032646"/>
+      <w:bookmarkStart w:id="25" w:name="_Toc512124604"/>
+      <w:bookmarkStart w:id="26" w:name="_Toc514554239"/>
       <w:r>
         <w:t xml:space="preserve">Figura </w:t>
       </w:r>
@@ -2770,8 +3372,9 @@
       <w:r>
         <w:t xml:space="preserve"> Representación de un mensaje</w:t>
       </w:r>
-      <w:bookmarkEnd w:id="23"/>
       <w:bookmarkEnd w:id="24"/>
+      <w:bookmarkEnd w:id="25"/>
+      <w:bookmarkEnd w:id="26"/>
     </w:p>
     <w:p/>
     <w:p>
@@ -2782,7 +3385,19 @@
         <w:t>De esta forma, al momento de crear una representación para el log,</w:t>
       </w:r>
       <w:r>
-        <w:t xml:space="preserve"> se puede acceder a toda la información de los mensajes a través de los selectores para este TDA, logrando que las funciones que deben retornar un log actualizado (</w:t>
+        <w:t xml:space="preserve"> se puede acceder a toda la información de los mensajes a través de los selectores para este TDA, logrando que </w:t>
+      </w:r>
+      <w:r>
+        <w:t>los</w:t>
+      </w:r>
+      <w:r>
+        <w:t xml:space="preserve"> </w:t>
+      </w:r>
+      <w:r>
+        <w:t xml:space="preserve">predicados </w:t>
+      </w:r>
+      <w:r>
+        <w:t>que deben retornar un log actualizado (</w:t>
       </w:r>
       <w:r>
         <w:rPr>
@@ -2794,62 +3409,25 @@
         <w:t xml:space="preserve">) tengan una manera directa de trabajar con este. </w:t>
       </w:r>
       <w:r>
-        <w:t>Por otro lado, para lograr interpretar los mensajes que entrega el usuario, con el fin de entregar una respuesta que se acomode al flujo de la conversación</w:t>
-      </w:r>
-      <w:r>
-        <w:t>, se trata al contenido del mensaje del usuario como una lista de strings; luego estos son intersectados con una series de palabras para interpretar el mensaje. Una vez interpretado el mensaje, se determina la respuesta que debe entregar el chatbot.</w:t>
-      </w:r>
-    </w:p>
-    <w:p>
-      <w:pPr>
-        <w:jc w:val="both"/>
-      </w:pPr>
-    </w:p>
-    <w:p>
-      <w:pPr>
-        <w:jc w:val="both"/>
-      </w:pPr>
-      <w:r>
-        <w:t xml:space="preserve">Por último, para la función </w:t>
+        <w:t xml:space="preserve">Las siguientes figuras muestran el código fuente de </w:t>
       </w:r>
       <w:r>
         <w:rPr>
           <w:b/>
         </w:rPr>
-        <w:t>rate</w:t>
-      </w:r>
-      <w:r>
-        <w:t xml:space="preserve">, </w:t>
-      </w:r>
-      <w:r>
-        <w:t xml:space="preserve">específicamente para la autoevaluación, se utiliza un criterio basado en el largo de la última conversación (sólo se puede evaluar la última conversación finalizada). El criterio utilizado para evaluar, se basa en que si la conversación es de un largo mínimo para vender un pasaje, </w:t>
-      </w:r>
-      <w:r>
-        <w:t>la evaluación es la máxima</w:t>
-      </w:r>
-      <w:r>
-        <w:t xml:space="preserve">. Por otro lado, si la conversación es extremadamente larga para vender un pasaje, la calificación es la mínima. Por último, si la </w:t>
-      </w:r>
-      <w:r>
-        <w:lastRenderedPageBreak/>
-        <w:t>conversación es lo suficientemente corta como para lograr vender un pasaje, la evaluación no se puede determinar.</w:t>
-      </w:r>
-    </w:p>
-    <w:p>
-      <w:pPr>
-        <w:jc w:val="both"/>
-      </w:pPr>
-      <w:r>
-        <w:t xml:space="preserve">Teniendo todas estas funciones, la función </w:t>
+        <w:t xml:space="preserve">beginDialog </w:t>
+      </w:r>
+      <w:r>
+        <w:t xml:space="preserve"> y de </w:t>
       </w:r>
       <w:r>
         <w:rPr>
           <w:b/>
         </w:rPr>
-        <w:t>test</w:t>
-      </w:r>
-      <w:r>
-        <w:t xml:space="preserve"> ya puede ser implementada. La siguiente figura, muestra el log entregado por la función test.</w:t>
+        <w:t>endDialog</w:t>
+      </w:r>
+      <w:r>
+        <w:t>, cuya lógica y funcionamiento es similar.</w:t>
       </w:r>
     </w:p>
     <w:p>
@@ -2868,9 +3446,9 @@
         </w:rPr>
         <w:drawing>
           <wp:inline distT="0" distB="0" distL="0" distR="0">
-            <wp:extent cx="5055984" cy="3225521"/>
-            <wp:effectExtent l="0" t="0" r="0" b="635"/>
-            <wp:docPr id="7" name="Imagen 7"/>
+            <wp:extent cx="4931502" cy="2579028"/>
+            <wp:effectExtent l="0" t="0" r="0" b="0"/>
+            <wp:docPr id="6" name="Imagen 6"/>
             <wp:cNvGraphicFramePr>
               <a:graphicFrameLocks xmlns:a="http://schemas.openxmlformats.org/drawingml/2006/main" noChangeAspect="1"/>
             </wp:cNvGraphicFramePr>
@@ -2878,7 +3456,7 @@
               <a:graphicData uri="http://schemas.openxmlformats.org/drawingml/2006/picture">
                 <pic:pic xmlns:pic="http://schemas.openxmlformats.org/drawingml/2006/picture">
                   <pic:nvPicPr>
-                    <pic:cNvPr id="7" name="Captura de pantalla 2018-04-20 a la(s) 10.39.47.png"/>
+                    <pic:cNvPr id="6" name="Captura de pantalla 2018-05-20 a la(s) 03.13.51.png"/>
                     <pic:cNvPicPr/>
                   </pic:nvPicPr>
                   <pic:blipFill>
@@ -2896,7 +3474,7 @@
                   <pic:spPr>
                     <a:xfrm>
                       <a:off x="0" y="0"/>
-                      <a:ext cx="5062215" cy="3229496"/>
+                      <a:ext cx="4945661" cy="2586433"/>
                     </a:xfrm>
                     <a:prstGeom prst="rect">
                       <a:avLst/>
@@ -2914,8 +3492,7 @@
         <w:pStyle w:val="Descripcin"/>
         <w:jc w:val="center"/>
       </w:pPr>
-      <w:bookmarkStart w:id="25" w:name="_Toc512032647"/>
-      <w:bookmarkStart w:id="26" w:name="_Toc512124605"/>
+      <w:bookmarkStart w:id="27" w:name="_Toc514554240"/>
       <w:r>
         <w:t xml:space="preserve">Figura </w:t>
       </w:r>
@@ -2935,200 +3512,12 @@
         <w:t>2</w:t>
       </w:r>
       <w:r>
-        <w:rPr>
-          <w:noProof/>
-        </w:rPr>
         <w:fldChar w:fldCharType="end"/>
       </w:r>
       <w:r>
-        <w:t xml:space="preserve"> Ejemplo de conversación simulada a través de la función test</w:t>
-      </w:r>
-      <w:bookmarkEnd w:id="25"/>
-      <w:bookmarkEnd w:id="26"/>
-    </w:p>
-    <w:p>
-      <w:pPr>
-        <w:jc w:val="both"/>
-      </w:pPr>
-      <w:r>
-        <w:t>En</w:t>
-      </w:r>
-      <w:r>
-        <w:t xml:space="preserve"> la figura anterior, se tiene un ejemplo de cómo es la representaci</w:t>
-      </w:r>
-      <w:r>
-        <w:t xml:space="preserve">ón del log en una conversación con un chatbot. Por otro lado, se puede ver la aplicación del concepto </w:t>
-      </w:r>
-      <w:r>
-        <w:rPr>
-          <w:i/>
-        </w:rPr>
-        <w:t>evaluación perezosa</w:t>
-      </w:r>
-      <w:r>
-        <w:t>, al momento de preguntarle por un viaje hacia Brasil.</w:t>
-      </w:r>
-    </w:p>
-    <w:p>
-      <w:pPr>
-        <w:jc w:val="both"/>
-      </w:pPr>
-    </w:p>
-    <w:p>
-      <w:pPr>
-        <w:jc w:val="both"/>
-      </w:pPr>
-    </w:p>
-    <w:p>
-      <w:pPr>
-        <w:jc w:val="both"/>
-      </w:pPr>
-    </w:p>
-    <w:p>
-      <w:pPr>
-        <w:jc w:val="both"/>
-      </w:pPr>
-    </w:p>
-    <w:p>
-      <w:pPr>
-        <w:jc w:val="both"/>
-      </w:pPr>
-    </w:p>
-    <w:p>
-      <w:pPr>
-        <w:jc w:val="both"/>
-      </w:pPr>
-    </w:p>
-    <w:p>
-      <w:pPr>
-        <w:jc w:val="both"/>
-      </w:pPr>
-    </w:p>
-    <w:p>
-      <w:pPr>
-        <w:jc w:val="both"/>
-      </w:pPr>
-    </w:p>
-    <w:p>
-      <w:pPr>
-        <w:jc w:val="both"/>
-      </w:pPr>
-    </w:p>
-    <w:p>
-      <w:pPr>
-        <w:jc w:val="both"/>
-      </w:pPr>
-    </w:p>
-    <w:p>
-      <w:pPr>
-        <w:jc w:val="both"/>
-      </w:pPr>
-    </w:p>
-    <w:p>
-      <w:pPr>
-        <w:jc w:val="both"/>
-      </w:pPr>
-    </w:p>
-    <w:p>
-      <w:pPr>
-        <w:jc w:val="both"/>
-      </w:pPr>
-    </w:p>
-    <w:p>
-      <w:pPr>
-        <w:jc w:val="both"/>
-      </w:pPr>
-    </w:p>
-    <w:p>
-      <w:pPr>
-        <w:jc w:val="both"/>
-      </w:pPr>
-    </w:p>
-    <w:p>
-      <w:pPr>
-        <w:jc w:val="both"/>
-      </w:pPr>
-    </w:p>
-    <w:p>
-      <w:pPr>
-        <w:jc w:val="both"/>
-      </w:pPr>
-    </w:p>
-    <w:p>
-      <w:pPr>
-        <w:pStyle w:val="Ttulo1"/>
-        <w:contextualSpacing w:val="0"/>
-      </w:pPr>
-      <w:bookmarkStart w:id="27" w:name="_Toc512107759"/>
-      <w:r>
-        <w:lastRenderedPageBreak/>
-        <w:t xml:space="preserve">CAPÍTULO 5. </w:t>
-      </w:r>
-      <w:r>
-        <w:t>RESULTADOS</w:t>
+        <w:t xml:space="preserve"> Código fuente de beginDialog</w:t>
       </w:r>
       <w:bookmarkEnd w:id="27"/>
-    </w:p>
-    <w:p/>
-    <w:p>
-      <w:pPr>
-        <w:jc w:val="both"/>
-      </w:pPr>
-      <w:r>
-        <w:t>A pesar de las llamadas recursivas</w:t>
-      </w:r>
-      <w:r>
-        <w:t>, y tomando como referencia el IDE DrRacket, el uso de memoria se mantiene en un nivel bajo</w:t>
-      </w:r>
-      <w:r>
-        <w:t xml:space="preserve">. Por otro lado, el tiempo de ejecución de las funciones requeridas es aceptable, donde no existe un tiempo de respuesta notable para el usuario, siendo </w:t>
-      </w:r>
-      <w:r>
-        <w:t>la impresión por pantalla del log lo que más tiempo toma.</w:t>
-      </w:r>
-    </w:p>
-    <w:p>
-      <w:pPr>
-        <w:jc w:val="both"/>
-      </w:pPr>
-    </w:p>
-    <w:p>
-      <w:pPr>
-        <w:jc w:val="both"/>
-      </w:pPr>
-      <w:r>
-        <w:t>Se ha hecho uso de recursión, tanto NATURAL como de COLA, siendo esta última la más utilizada a lo largo del programa debido al mejor rendimiento de esta. La recursividad NATURAL sólo fue utilizada por cumplir requerimientos exigidos.</w:t>
-      </w:r>
-    </w:p>
-    <w:p>
-      <w:pPr>
-        <w:jc w:val="both"/>
-      </w:pPr>
-    </w:p>
-    <w:p>
-      <w:pPr>
-        <w:jc w:val="both"/>
-      </w:pPr>
-      <w:r>
-        <w:t xml:space="preserve">Para utilizar </w:t>
-      </w:r>
-      <w:r>
-        <w:t xml:space="preserve">cualquier función del programa, se requiere crear una estructura chatbot, la cual, para efectos de evitar su creación en las funciones, se ha asociado una al identificador </w:t>
-      </w:r>
-      <w:r>
-        <w:rPr>
-          <w:i/>
-        </w:rPr>
-        <w:t>chatbot1</w:t>
-      </w:r>
-      <w:r>
-        <w:t>.</w:t>
-      </w:r>
-    </w:p>
-    <w:p>
-      <w:pPr>
-        <w:jc w:val="both"/>
-      </w:pPr>
     </w:p>
     <w:p>
       <w:pPr>
@@ -3139,11 +3528,12 @@
         <w:rPr>
           <w:noProof/>
         </w:rPr>
+        <w:lastRenderedPageBreak/>
         <w:drawing>
           <wp:inline distT="0" distB="0" distL="0" distR="0">
-            <wp:extent cx="5943600" cy="3001645"/>
-            <wp:effectExtent l="0" t="0" r="0" b="0"/>
-            <wp:docPr id="8" name="Imagen 8"/>
+            <wp:extent cx="4935983" cy="2728060"/>
+            <wp:effectExtent l="0" t="0" r="4445" b="2540"/>
+            <wp:docPr id="9" name="Imagen 9"/>
             <wp:cNvGraphicFramePr>
               <a:graphicFrameLocks xmlns:a="http://schemas.openxmlformats.org/drawingml/2006/main" noChangeAspect="1"/>
             </wp:cNvGraphicFramePr>
@@ -3151,7 +3541,7 @@
               <a:graphicData uri="http://schemas.openxmlformats.org/drawingml/2006/picture">
                 <pic:pic xmlns:pic="http://schemas.openxmlformats.org/drawingml/2006/picture">
                   <pic:nvPicPr>
-                    <pic:cNvPr id="8" name="Captura de pantalla 2018-04-20 a la(s) 15.56.39.png"/>
+                    <pic:cNvPr id="9" name="Captura de pantalla 2018-05-20 a la(s) 03.20.58.png"/>
                     <pic:cNvPicPr/>
                   </pic:nvPicPr>
                   <pic:blipFill>
@@ -3169,7 +3559,7 @@
                   <pic:spPr>
                     <a:xfrm>
                       <a:off x="0" y="0"/>
-                      <a:ext cx="5943600" cy="3001645"/>
+                      <a:ext cx="5007250" cy="2767448"/>
                     </a:xfrm>
                     <a:prstGeom prst="rect">
                       <a:avLst/>
@@ -3187,8 +3577,7 @@
         <w:pStyle w:val="Descripcin"/>
         <w:jc w:val="center"/>
       </w:pPr>
-      <w:bookmarkStart w:id="28" w:name="_Toc512032648"/>
-      <w:bookmarkStart w:id="29" w:name="_Toc512124606"/>
+      <w:bookmarkStart w:id="28" w:name="_Toc514554241"/>
       <w:r>
         <w:t xml:space="preserve">Figura </w:t>
       </w:r>
@@ -3208,66 +3597,56 @@
         <w:t>3</w:t>
       </w:r>
       <w:r>
-        <w:rPr>
-          <w:noProof/>
-        </w:rPr>
         <w:fldChar w:fldCharType="end"/>
       </w:r>
       <w:r>
-        <w:t xml:space="preserve"> Estructura chatbot1</w:t>
+        <w:t xml:space="preserve"> Código fuente de endDialog</w:t>
       </w:r>
       <w:bookmarkEnd w:id="28"/>
-      <w:bookmarkEnd w:id="29"/>
-    </w:p>
-    <w:p/>
-    <w:p/>
-    <w:p/>
-    <w:p/>
-    <w:p/>
-    <w:p/>
-    <w:p/>
-    <w:p/>
-    <w:p/>
-    <w:p>
-      <w:pPr>
-        <w:jc w:val="both"/>
-      </w:pPr>
-      <w:r>
-        <w:lastRenderedPageBreak/>
-        <w:t xml:space="preserve">Por otro lado, también se necesita un log, el cual sólo es una lista inicialmente vacía (o el retorno de las funciones </w:t>
+    </w:p>
+    <w:p>
+      <w:pPr>
+        <w:jc w:val="both"/>
+      </w:pPr>
+    </w:p>
+    <w:p>
+      <w:pPr>
+        <w:jc w:val="both"/>
+      </w:pPr>
+      <w:r>
+        <w:t>Por</w:t>
+      </w:r>
+      <w:r>
+        <w:t xml:space="preserve"> otro lado, </w:t>
       </w:r>
       <w:r>
         <w:rPr>
           <w:b/>
         </w:rPr>
-        <w:t>beginDialog</w:t>
-      </w:r>
-      <w:r>
-        <w:t xml:space="preserve">, </w:t>
-      </w:r>
-      <w:r>
-        <w:rPr>
-          <w:b/>
-        </w:rPr>
-        <w:t>sendMessage</w:t>
-      </w:r>
-      <w:r>
-        <w:t xml:space="preserve"> y </w:t>
-      </w:r>
-      <w:r>
-        <w:rPr>
-          <w:b/>
-        </w:rPr>
-        <w:t>endDialog</w:t>
-      </w:r>
-      <w:r>
-        <w:t>). La siguiente figura muestra un ejemplo de llamado a las funciones.</w:t>
-      </w:r>
-    </w:p>
-    <w:p/>
+        <w:t xml:space="preserve">sendMessage </w:t>
+      </w:r>
+      <w:r>
+        <w:t>requiere pasos adicionales. P</w:t>
+      </w:r>
+      <w:r>
+        <w:t>ara lograr interpretar los mensajes que entrega el usuario, con el fin de entregar una respuesta que se acomode al flujo de la conversación</w:t>
+      </w:r>
+      <w:r>
+        <w:t>, se trata al contenido del mensaje del usuario como una lista de strings; luego estos son intersectados con una series de palabras para interpretar el mensaje. Una vez interpretado el mensaje, se determina la respuesta que debe entregar el chatbot.</w:t>
+      </w:r>
+      <w:r>
+        <w:t xml:space="preserve"> La siguiente figura muestra el código fuente de este predicado.</w:t>
+      </w:r>
+    </w:p>
+    <w:p>
+      <w:pPr>
+        <w:jc w:val="both"/>
+      </w:pPr>
+    </w:p>
     <w:p>
       <w:pPr>
         <w:keepNext/>
+        <w:jc w:val="center"/>
       </w:pPr>
       <w:r>
         <w:rPr>
@@ -3275,9 +3654,9 @@
         </w:rPr>
         <w:drawing>
           <wp:inline distT="0" distB="0" distL="0" distR="0">
-            <wp:extent cx="5943600" cy="2703195"/>
-            <wp:effectExtent l="0" t="0" r="0" b="1905"/>
-            <wp:docPr id="10" name="Imagen 10"/>
+            <wp:extent cx="4936733" cy="1297475"/>
+            <wp:effectExtent l="0" t="0" r="3810" b="0"/>
+            <wp:docPr id="11" name="Imagen 11"/>
             <wp:cNvGraphicFramePr>
               <a:graphicFrameLocks xmlns:a="http://schemas.openxmlformats.org/drawingml/2006/main" noChangeAspect="1"/>
             </wp:cNvGraphicFramePr>
@@ -3285,7 +3664,7 @@
               <a:graphicData uri="http://schemas.openxmlformats.org/drawingml/2006/picture">
                 <pic:pic xmlns:pic="http://schemas.openxmlformats.org/drawingml/2006/picture">
                   <pic:nvPicPr>
-                    <pic:cNvPr id="10" name="Captura de pantalla 2018-04-20 a la(s) 16.07.48.png"/>
+                    <pic:cNvPr id="11" name="Captura de pantalla 2018-05-20 a la(s) 03.23.40.png"/>
                     <pic:cNvPicPr/>
                   </pic:nvPicPr>
                   <pic:blipFill>
@@ -3303,7 +3682,7 @@
                   <pic:spPr>
                     <a:xfrm>
                       <a:off x="0" y="0"/>
-                      <a:ext cx="5943600" cy="2703195"/>
+                      <a:ext cx="4994034" cy="1312535"/>
                     </a:xfrm>
                     <a:prstGeom prst="rect">
                       <a:avLst/>
@@ -3321,8 +3700,7 @@
         <w:pStyle w:val="Descripcin"/>
         <w:jc w:val="center"/>
       </w:pPr>
-      <w:bookmarkStart w:id="30" w:name="_Toc512032649"/>
-      <w:bookmarkStart w:id="31" w:name="_Toc512124607"/>
+      <w:bookmarkStart w:id="29" w:name="_Toc514554242"/>
       <w:r>
         <w:t xml:space="preserve">Figura </w:t>
       </w:r>
@@ -3330,10 +3708,7 @@
         <w:fldChar w:fldCharType="begin"/>
       </w:r>
       <w:r>
-        <w:instrText xml:space="preserve"> SEQ Figura \* ARAB</w:instrText>
-      </w:r>
-      <w:r>
-        <w:instrText xml:space="preserve">IC </w:instrText>
+        <w:instrText xml:space="preserve"> SEQ Figura \* ARABIC </w:instrText>
       </w:r>
       <w:r>
         <w:fldChar w:fldCharType="separate"/>
@@ -3345,69 +3720,274 @@
         <w:t>4</w:t>
       </w:r>
       <w:r>
+        <w:fldChar w:fldCharType="end"/>
+      </w:r>
+      <w:r>
+        <w:t xml:space="preserve"> Código fuente de sendMessage</w:t>
+      </w:r>
+      <w:bookmarkEnd w:id="29"/>
+    </w:p>
+    <w:p>
+      <w:pPr>
+        <w:jc w:val="both"/>
+      </w:pPr>
+    </w:p>
+    <w:p>
+      <w:pPr>
+        <w:jc w:val="both"/>
+      </w:pPr>
+      <w:r>
+        <w:t xml:space="preserve">Una vez realizados los predicados descritos anteriormente, la implementación de </w:t>
+      </w:r>
+      <w:r>
+        <w:rPr>
+          <w:b/>
+        </w:rPr>
+        <w:t>logToStr</w:t>
+      </w:r>
+      <w:r>
+        <w:t xml:space="preserve"> se reduce a iterar recursivamente sobre el log, concatenando directamente cada TDA Mensaje presente en su interior a un string. Para eso, se utiliza un predicado auxiliar que permita la concatenación, como lo muestra la siguiente figura.</w:t>
+      </w:r>
+    </w:p>
+    <w:p>
+      <w:pPr>
+        <w:jc w:val="both"/>
+      </w:pPr>
+    </w:p>
+    <w:p>
+      <w:pPr>
+        <w:keepNext/>
+        <w:jc w:val="center"/>
+      </w:pPr>
+      <w:r>
         <w:rPr>
           <w:noProof/>
         </w:rPr>
+        <w:drawing>
+          <wp:inline distT="0" distB="0" distL="0" distR="0">
+            <wp:extent cx="2474359" cy="368983"/>
+            <wp:effectExtent l="0" t="0" r="2540" b="0"/>
+            <wp:docPr id="12" name="Imagen 12"/>
+            <wp:cNvGraphicFramePr>
+              <a:graphicFrameLocks xmlns:a="http://schemas.openxmlformats.org/drawingml/2006/main" noChangeAspect="1"/>
+            </wp:cNvGraphicFramePr>
+            <a:graphic xmlns:a="http://schemas.openxmlformats.org/drawingml/2006/main">
+              <a:graphicData uri="http://schemas.openxmlformats.org/drawingml/2006/picture">
+                <pic:pic xmlns:pic="http://schemas.openxmlformats.org/drawingml/2006/picture">
+                  <pic:nvPicPr>
+                    <pic:cNvPr id="12" name="Captura de pantalla 2018-05-20 a la(s) 03.29.20.png"/>
+                    <pic:cNvPicPr/>
+                  </pic:nvPicPr>
+                  <pic:blipFill>
+                    <a:blip r:embed="rId13">
+                      <a:extLst>
+                        <a:ext uri="{28A0092B-C50C-407E-A947-70E740481C1C}">
+                          <a14:useLocalDpi xmlns:a14="http://schemas.microsoft.com/office/drawing/2010/main" val="0"/>
+                        </a:ext>
+                      </a:extLst>
+                    </a:blip>
+                    <a:stretch>
+                      <a:fillRect/>
+                    </a:stretch>
+                  </pic:blipFill>
+                  <pic:spPr>
+                    <a:xfrm>
+                      <a:off x="0" y="0"/>
+                      <a:ext cx="2527990" cy="376981"/>
+                    </a:xfrm>
+                    <a:prstGeom prst="rect">
+                      <a:avLst/>
+                    </a:prstGeom>
+                  </pic:spPr>
+                </pic:pic>
+              </a:graphicData>
+            </a:graphic>
+          </wp:inline>
+        </w:drawing>
+      </w:r>
+    </w:p>
+    <w:p>
+      <w:pPr>
+        <w:pStyle w:val="Descripcin"/>
+        <w:jc w:val="center"/>
+      </w:pPr>
+      <w:bookmarkStart w:id="30" w:name="_Toc514554243"/>
+      <w:r>
+        <w:t xml:space="preserve">Figura </w:t>
+      </w:r>
+      <w:r>
+        <w:fldChar w:fldCharType="begin"/>
+      </w:r>
+      <w:r>
+        <w:instrText xml:space="preserve"> SEQ Figura \* ARABIC </w:instrText>
+      </w:r>
+      <w:r>
+        <w:fldChar w:fldCharType="separate"/>
+      </w:r>
+      <w:r>
+        <w:rPr>
+          <w:noProof/>
+        </w:rPr>
+        <w:t>5</w:t>
+      </w:r>
+      <w:r>
         <w:fldChar w:fldCharType="end"/>
       </w:r>
       <w:r>
-        <w:t xml:space="preserve"> Ejemplo de composición de funciones para generar un</w:t>
+        <w:t xml:space="preserve"> Código fuente de logToStr</w:t>
       </w:r>
       <w:bookmarkEnd w:id="30"/>
+    </w:p>
+    <w:p>
+      <w:pPr>
+        <w:jc w:val="both"/>
+      </w:pPr>
+    </w:p>
+    <w:p>
+      <w:pPr>
+        <w:jc w:val="both"/>
+      </w:pPr>
+    </w:p>
+    <w:p>
+      <w:pPr>
+        <w:jc w:val="both"/>
+      </w:pPr>
+      <w:r>
+        <w:lastRenderedPageBreak/>
+        <w:t>Ten</w:t>
+      </w:r>
+      <w:r>
+        <w:t xml:space="preserve">iendo todas estas funcionalidades, el predicado </w:t>
+      </w:r>
+      <w:r>
+        <w:rPr>
+          <w:b/>
+        </w:rPr>
+        <w:t>test</w:t>
+      </w:r>
+      <w:r>
+        <w:t xml:space="preserve"> ya puede ser implementado</w:t>
+      </w:r>
+      <w:r>
+        <w:t xml:space="preserve">. La siguiente figura, muestra el </w:t>
+      </w:r>
+      <w:r>
+        <w:t>código fuente de dicho predicado</w:t>
+      </w:r>
+      <w:r>
+        <w:t>.</w:t>
+      </w:r>
+    </w:p>
+    <w:p>
+      <w:pPr>
+        <w:jc w:val="both"/>
+      </w:pPr>
+    </w:p>
+    <w:p>
+      <w:pPr>
+        <w:keepNext/>
+        <w:jc w:val="center"/>
+      </w:pPr>
+      <w:r>
+        <w:rPr>
+          <w:noProof/>
+        </w:rPr>
+        <w:drawing>
+          <wp:inline distT="0" distB="0" distL="0" distR="0">
+            <wp:extent cx="4383643" cy="3229496"/>
+            <wp:effectExtent l="0" t="0" r="0" b="0"/>
+            <wp:docPr id="7" name="Imagen 7"/>
+            <wp:cNvGraphicFramePr>
+              <a:graphicFrameLocks xmlns:a="http://schemas.openxmlformats.org/drawingml/2006/main" noChangeAspect="1"/>
+            </wp:cNvGraphicFramePr>
+            <a:graphic xmlns:a="http://schemas.openxmlformats.org/drawingml/2006/main">
+              <a:graphicData uri="http://schemas.openxmlformats.org/drawingml/2006/picture">
+                <pic:pic xmlns:pic="http://schemas.openxmlformats.org/drawingml/2006/picture">
+                  <pic:nvPicPr>
+                    <pic:cNvPr id="7" name="Captura de pantalla 2018-04-20 a la(s) 10.39.47.png"/>
+                    <pic:cNvPicPr/>
+                  </pic:nvPicPr>
+                  <pic:blipFill>
+                    <a:blip r:embed="rId14">
+                      <a:extLst>
+                        <a:ext uri="{28A0092B-C50C-407E-A947-70E740481C1C}">
+                          <a14:useLocalDpi xmlns:a14="http://schemas.microsoft.com/office/drawing/2010/main" val="0"/>
+                        </a:ext>
+                      </a:extLst>
+                    </a:blip>
+                    <a:stretch>
+                      <a:fillRect/>
+                    </a:stretch>
+                  </pic:blipFill>
+                  <pic:spPr>
+                    <a:xfrm>
+                      <a:off x="0" y="0"/>
+                      <a:ext cx="4383643" cy="3229496"/>
+                    </a:xfrm>
+                    <a:prstGeom prst="rect">
+                      <a:avLst/>
+                    </a:prstGeom>
+                  </pic:spPr>
+                </pic:pic>
+              </a:graphicData>
+            </a:graphic>
+          </wp:inline>
+        </w:drawing>
+      </w:r>
+    </w:p>
+    <w:p>
+      <w:pPr>
+        <w:pStyle w:val="Descripcin"/>
+        <w:jc w:val="center"/>
+      </w:pPr>
+      <w:bookmarkStart w:id="31" w:name="_Toc512032647"/>
+      <w:bookmarkStart w:id="32" w:name="_Toc512124605"/>
+      <w:bookmarkStart w:id="33" w:name="_Toc514554244"/>
+      <w:r>
+        <w:t xml:space="preserve">Figura </w:t>
+      </w:r>
+      <w:r>
+        <w:fldChar w:fldCharType="begin"/>
+      </w:r>
+      <w:r>
+        <w:instrText xml:space="preserve"> SEQ Figura \* ARABIC </w:instrText>
+      </w:r>
+      <w:r>
+        <w:fldChar w:fldCharType="separate"/>
+      </w:r>
+      <w:r>
+        <w:rPr>
+          <w:noProof/>
+        </w:rPr>
+        <w:t>6</w:t>
+      </w:r>
+      <w:r>
+        <w:rPr>
+          <w:noProof/>
+        </w:rPr>
+        <w:fldChar w:fldCharType="end"/>
+      </w:r>
+      <w:r>
+        <w:t xml:space="preserve"> </w:t>
+      </w:r>
       <w:bookmarkEnd w:id="31"/>
-      <w:r>
-        <w:t>a conversación</w:t>
-      </w:r>
-    </w:p>
-    <w:p/>
-    <w:p>
-      <w:pPr>
-        <w:jc w:val="both"/>
-      </w:pPr>
-      <w:r>
-        <w:t xml:space="preserve">Tras la finalización de cada función existe </w:t>
-      </w:r>
-      <w:r>
-        <w:t>memoria utilizada por DrRacket, por lo que se recomienda liberar esta memoria tras cada uso.</w:t>
-      </w:r>
-    </w:p>
-    <w:p>
-      <w:pPr>
-        <w:jc w:val="both"/>
-      </w:pPr>
-    </w:p>
-    <w:p>
-      <w:pPr>
-        <w:jc w:val="both"/>
-      </w:pPr>
-      <w:r>
-        <w:t>Por último, tras evaluar el rendimiento</w:t>
-      </w:r>
-      <w:r>
-        <w:t xml:space="preserve"> y el funcionamiento del programa, se puede </w:t>
-      </w:r>
-      <w:r>
-        <w:t>afirmar</w:t>
-      </w:r>
-      <w:r>
-        <w:t xml:space="preserve"> que Scheme no es un buen lenguaje para la realización de este proyecto, dado que realizar </w:t>
-      </w:r>
-      <w:r>
-        <w:t>operaciones sobre el log no son sencillas.</w:t>
-      </w:r>
-      <w:r>
-        <w:t xml:space="preserve"> </w:t>
-      </w:r>
-    </w:p>
-    <w:p>
-      <w:pPr>
-        <w:jc w:val="both"/>
-      </w:pPr>
-    </w:p>
-    <w:p>
-      <w:pPr>
-        <w:jc w:val="both"/>
-      </w:pPr>
+      <w:bookmarkEnd w:id="32"/>
+      <w:r>
+        <w:t>Código fuente de test</w:t>
+      </w:r>
+      <w:bookmarkEnd w:id="33"/>
+    </w:p>
+    <w:p/>
+    <w:p>
+      <w:pPr>
+        <w:jc w:val="both"/>
+      </w:pPr>
+      <w:r>
+        <w:t>Nó</w:t>
+      </w:r>
+      <w:r>
+        <w:t>tese que en la figura 6, se tienen distintas definiciones de usuario. Esto se da porque por enunciado, se pide entregar al menos 3 ejemplos de usuarios distintos. Sin embargo, se agrega la posibilidad de que el usuario ingrese una lista de strings “personalizada”, es decir, que no esté dentro de la base de conocimientos del programa.</w:t>
+      </w:r>
     </w:p>
     <w:p>
       <w:pPr>
@@ -3489,199 +4069,576 @@
         <w:pStyle w:val="Ttulo1"/>
         <w:contextualSpacing w:val="0"/>
       </w:pPr>
-      <w:bookmarkStart w:id="32" w:name="_Toc512107760"/>
+      <w:bookmarkStart w:id="34" w:name="_Toc514554165"/>
+      <w:r>
+        <w:lastRenderedPageBreak/>
+        <w:t xml:space="preserve">CAPÍTULO 5. </w:t>
+      </w:r>
+      <w:r>
+        <w:t>RESULTADOS</w:t>
+      </w:r>
+      <w:bookmarkEnd w:id="34"/>
+    </w:p>
+    <w:p/>
+    <w:p>
+      <w:pPr>
+        <w:jc w:val="both"/>
+      </w:pPr>
+      <w:r>
+        <w:t>Debido a la naturaleza de lo que es un chatbot, este no responde de manera booleana (Verdadero o Falso), sino que debe ser capaz de generar texto con el cual se permita la conversación con el usuario. Se puede apreci</w:t>
+      </w:r>
+      <w:r>
+        <w:t xml:space="preserve">ar en la siguiente figura, los resultados que entrega la utilización del predicado </w:t>
+      </w:r>
+      <w:r>
+        <w:rPr>
+          <w:b/>
+        </w:rPr>
+        <w:t>beginDialog</w:t>
+      </w:r>
+      <w:r>
+        <w:t xml:space="preserve">. Cabe destacar, que como el usuario no conoce la representación interna de la estructura Chatbot, esta no es necesaria de ingresar, por lo que </w:t>
+      </w:r>
+      <w:r>
+        <w:rPr>
+          <w:i/>
+        </w:rPr>
+        <w:t>prolog</w:t>
+      </w:r>
+      <w:r>
+        <w:t xml:space="preserve"> también mostrará, aparte el </w:t>
+      </w:r>
+      <w:r>
+        <w:rPr>
+          <w:i/>
+        </w:rPr>
+        <w:t>log</w:t>
+      </w:r>
+      <w:r>
+        <w:t xml:space="preserve"> de salida, la correspondiente estructura chatbot utilizada para llevar a cabo la conversación.</w:t>
+      </w:r>
+    </w:p>
+    <w:p>
+      <w:pPr>
+        <w:keepNext/>
+        <w:jc w:val="center"/>
+      </w:pPr>
+      <w:r>
+        <w:rPr>
+          <w:noProof/>
+        </w:rPr>
+        <w:drawing>
+          <wp:inline distT="0" distB="0" distL="0" distR="0">
+            <wp:extent cx="6118698" cy="3681701"/>
+            <wp:effectExtent l="0" t="0" r="0" b="0"/>
+            <wp:docPr id="8" name="Imagen 8"/>
+            <wp:cNvGraphicFramePr>
+              <a:graphicFrameLocks xmlns:a="http://schemas.openxmlformats.org/drawingml/2006/main" noChangeAspect="1"/>
+            </wp:cNvGraphicFramePr>
+            <a:graphic xmlns:a="http://schemas.openxmlformats.org/drawingml/2006/main">
+              <a:graphicData uri="http://schemas.openxmlformats.org/drawingml/2006/picture">
+                <pic:pic xmlns:pic="http://schemas.openxmlformats.org/drawingml/2006/picture">
+                  <pic:nvPicPr>
+                    <pic:cNvPr id="8" name="Captura de pantalla 2018-04-20 a la(s) 15.56.39.png"/>
+                    <pic:cNvPicPr/>
+                  </pic:nvPicPr>
+                  <pic:blipFill>
+                    <a:blip r:embed="rId15">
+                      <a:extLst>
+                        <a:ext uri="{28A0092B-C50C-407E-A947-70E740481C1C}">
+                          <a14:useLocalDpi xmlns:a14="http://schemas.microsoft.com/office/drawing/2010/main" val="0"/>
+                        </a:ext>
+                      </a:extLst>
+                    </a:blip>
+                    <a:stretch>
+                      <a:fillRect/>
+                    </a:stretch>
+                  </pic:blipFill>
+                  <pic:spPr>
+                    <a:xfrm>
+                      <a:off x="0" y="0"/>
+                      <a:ext cx="6175194" cy="3715696"/>
+                    </a:xfrm>
+                    <a:prstGeom prst="rect">
+                      <a:avLst/>
+                    </a:prstGeom>
+                  </pic:spPr>
+                </pic:pic>
+              </a:graphicData>
+            </a:graphic>
+          </wp:inline>
+        </w:drawing>
+      </w:r>
+    </w:p>
+    <w:p>
+      <w:pPr>
+        <w:pStyle w:val="Descripcin"/>
+        <w:jc w:val="center"/>
+      </w:pPr>
+      <w:bookmarkStart w:id="35" w:name="_Toc512032648"/>
+      <w:bookmarkStart w:id="36" w:name="_Toc512124606"/>
+      <w:bookmarkStart w:id="37" w:name="_Toc514554245"/>
+      <w:r>
+        <w:t xml:space="preserve">Figura </w:t>
+      </w:r>
+      <w:r>
+        <w:fldChar w:fldCharType="begin"/>
+      </w:r>
+      <w:r>
+        <w:instrText xml:space="preserve"> SEQ Figura \* ARABIC </w:instrText>
+      </w:r>
+      <w:r>
+        <w:fldChar w:fldCharType="separate"/>
+      </w:r>
+      <w:r>
+        <w:rPr>
+          <w:noProof/>
+        </w:rPr>
+        <w:t>7</w:t>
+      </w:r>
+      <w:r>
+        <w:rPr>
+          <w:noProof/>
+        </w:rPr>
+        <w:fldChar w:fldCharType="end"/>
+      </w:r>
+      <w:r>
+        <w:t xml:space="preserve"> </w:t>
+      </w:r>
+      <w:bookmarkEnd w:id="35"/>
+      <w:bookmarkEnd w:id="36"/>
+      <w:r>
+        <w:t>Resultados beginDialog</w:t>
+      </w:r>
+      <w:bookmarkEnd w:id="37"/>
+    </w:p>
+    <w:p>
+      <w:pPr>
+        <w:jc w:val="both"/>
+      </w:pPr>
+    </w:p>
+    <w:p>
+      <w:pPr>
+        <w:jc w:val="both"/>
+      </w:pPr>
+      <w:r>
+        <w:t xml:space="preserve">Por otra parte, para </w:t>
+      </w:r>
+      <w:r>
+        <w:rPr>
+          <w:b/>
+        </w:rPr>
+        <w:t>sendMessage</w:t>
+      </w:r>
+      <w:r>
+        <w:t>, se necesit</w:t>
+      </w:r>
+      <w:r>
+        <w:t>a el resultado del OutputLog del predicado anterior. En la siguiente figura, se ha copiado el outputLog de la Figura 7, produciendo el siguiente resultado.</w:t>
+      </w:r>
+    </w:p>
+    <w:p/>
+    <w:p>
+      <w:pPr>
+        <w:keepNext/>
+        <w:jc w:val="center"/>
+      </w:pPr>
+      <w:r>
+        <w:rPr>
+          <w:noProof/>
+        </w:rPr>
+        <w:lastRenderedPageBreak/>
+        <w:drawing>
+          <wp:inline distT="0" distB="0" distL="0" distR="0">
+            <wp:extent cx="5949313" cy="3579779"/>
+            <wp:effectExtent l="0" t="0" r="0" b="0"/>
+            <wp:docPr id="10" name="Imagen 10"/>
+            <wp:cNvGraphicFramePr>
+              <a:graphicFrameLocks xmlns:a="http://schemas.openxmlformats.org/drawingml/2006/main" noChangeAspect="1"/>
+            </wp:cNvGraphicFramePr>
+            <a:graphic xmlns:a="http://schemas.openxmlformats.org/drawingml/2006/main">
+              <a:graphicData uri="http://schemas.openxmlformats.org/drawingml/2006/picture">
+                <pic:pic xmlns:pic="http://schemas.openxmlformats.org/drawingml/2006/picture">
+                  <pic:nvPicPr>
+                    <pic:cNvPr id="10" name="Captura de pantalla 2018-04-20 a la(s) 16.07.48.png"/>
+                    <pic:cNvPicPr/>
+                  </pic:nvPicPr>
+                  <pic:blipFill>
+                    <a:blip r:embed="rId16">
+                      <a:extLst>
+                        <a:ext uri="{28A0092B-C50C-407E-A947-70E740481C1C}">
+                          <a14:useLocalDpi xmlns:a14="http://schemas.microsoft.com/office/drawing/2010/main" val="0"/>
+                        </a:ext>
+                      </a:extLst>
+                    </a:blip>
+                    <a:stretch>
+                      <a:fillRect/>
+                    </a:stretch>
+                  </pic:blipFill>
+                  <pic:spPr>
+                    <a:xfrm>
+                      <a:off x="0" y="0"/>
+                      <a:ext cx="5996181" cy="3607980"/>
+                    </a:xfrm>
+                    <a:prstGeom prst="rect">
+                      <a:avLst/>
+                    </a:prstGeom>
+                  </pic:spPr>
+                </pic:pic>
+              </a:graphicData>
+            </a:graphic>
+          </wp:inline>
+        </w:drawing>
+      </w:r>
+    </w:p>
+    <w:p>
+      <w:pPr>
+        <w:pStyle w:val="Descripcin"/>
+        <w:jc w:val="center"/>
+      </w:pPr>
+      <w:bookmarkStart w:id="38" w:name="_Toc512032649"/>
+      <w:bookmarkStart w:id="39" w:name="_Toc512124607"/>
+      <w:bookmarkStart w:id="40" w:name="_Toc514554246"/>
+      <w:r>
+        <w:t xml:space="preserve">Figura </w:t>
+      </w:r>
+      <w:r>
+        <w:fldChar w:fldCharType="begin"/>
+      </w:r>
+      <w:r>
+        <w:instrText xml:space="preserve"> SEQ Figura \* ARABIC </w:instrText>
+      </w:r>
+      <w:r>
+        <w:fldChar w:fldCharType="separate"/>
+      </w:r>
+      <w:r>
+        <w:rPr>
+          <w:noProof/>
+        </w:rPr>
+        <w:t>8</w:t>
+      </w:r>
+      <w:r>
+        <w:rPr>
+          <w:noProof/>
+        </w:rPr>
+        <w:fldChar w:fldCharType="end"/>
+      </w:r>
+      <w:r>
+        <w:t xml:space="preserve"> Ejemplo </w:t>
+      </w:r>
+      <w:bookmarkEnd w:id="38"/>
+      <w:bookmarkEnd w:id="39"/>
+      <w:r>
+        <w:t>de sendMessage</w:t>
+      </w:r>
+      <w:bookmarkEnd w:id="40"/>
+    </w:p>
+    <w:p>
+      <w:pPr>
+        <w:jc w:val="both"/>
+      </w:pPr>
+      <w:r>
+        <w:t xml:space="preserve">Nuevamente, el resultado importante para mantener el flujo de la conversación, es </w:t>
+      </w:r>
+      <w:r>
+        <w:rPr>
+          <w:b/>
+          <w:i/>
+        </w:rPr>
+        <w:t>OutputLog.</w:t>
+      </w:r>
+    </w:p>
+    <w:p>
+      <w:pPr>
+        <w:jc w:val="both"/>
+      </w:pPr>
+    </w:p>
+    <w:p>
+      <w:pPr>
+        <w:jc w:val="both"/>
+      </w:pPr>
+      <w:r>
+        <w:t xml:space="preserve">Por último, el predicado </w:t>
+      </w:r>
+      <w:r>
+        <w:rPr>
+          <w:b/>
+        </w:rPr>
+        <w:t>test</w:t>
+      </w:r>
+      <w:r>
+        <w:t xml:space="preserve"> se muestra en la siguiente figura. Nótese que, en caso de no especificarse entrada de User, permite simular las tres conversaciones previamente definidas por el programador.</w:t>
+      </w:r>
+    </w:p>
+    <w:p>
+      <w:pPr>
+        <w:jc w:val="both"/>
+      </w:pPr>
+    </w:p>
+    <w:p>
+      <w:pPr>
+        <w:keepNext/>
+        <w:jc w:val="center"/>
+      </w:pPr>
+      <w:r>
+        <w:rPr>
+          <w:noProof/>
+        </w:rPr>
+        <w:drawing>
+          <wp:inline distT="0" distB="0" distL="0" distR="0">
+            <wp:extent cx="5157180" cy="3103123"/>
+            <wp:effectExtent l="0" t="0" r="0" b="0"/>
+            <wp:docPr id="13" name="Imagen 13"/>
+            <wp:cNvGraphicFramePr>
+              <a:graphicFrameLocks xmlns:a="http://schemas.openxmlformats.org/drawingml/2006/main" noChangeAspect="1"/>
+            </wp:cNvGraphicFramePr>
+            <a:graphic xmlns:a="http://schemas.openxmlformats.org/drawingml/2006/main">
+              <a:graphicData uri="http://schemas.openxmlformats.org/drawingml/2006/picture">
+                <pic:pic xmlns:pic="http://schemas.openxmlformats.org/drawingml/2006/picture">
+                  <pic:nvPicPr>
+                    <pic:cNvPr id="13" name="Captura de pantalla 2018-05-20 a la(s) 04.02.46.png"/>
+                    <pic:cNvPicPr/>
+                  </pic:nvPicPr>
+                  <pic:blipFill>
+                    <a:blip r:embed="rId17">
+                      <a:extLst>
+                        <a:ext uri="{28A0092B-C50C-407E-A947-70E740481C1C}">
+                          <a14:useLocalDpi xmlns:a14="http://schemas.microsoft.com/office/drawing/2010/main" val="0"/>
+                        </a:ext>
+                      </a:extLst>
+                    </a:blip>
+                    <a:stretch>
+                      <a:fillRect/>
+                    </a:stretch>
+                  </pic:blipFill>
+                  <pic:spPr>
+                    <a:xfrm>
+                      <a:off x="0" y="0"/>
+                      <a:ext cx="5241338" cy="3153761"/>
+                    </a:xfrm>
+                    <a:prstGeom prst="rect">
+                      <a:avLst/>
+                    </a:prstGeom>
+                  </pic:spPr>
+                </pic:pic>
+              </a:graphicData>
+            </a:graphic>
+          </wp:inline>
+        </w:drawing>
+      </w:r>
+    </w:p>
+    <w:p>
+      <w:pPr>
+        <w:pStyle w:val="Descripcin"/>
+        <w:jc w:val="center"/>
+      </w:pPr>
+      <w:bookmarkStart w:id="41" w:name="_Toc514554247"/>
+      <w:r>
+        <w:t xml:space="preserve">Figura </w:t>
+      </w:r>
+      <w:r>
+        <w:fldChar w:fldCharType="begin"/>
+      </w:r>
+      <w:r>
+        <w:instrText xml:space="preserve"> SEQ Figura \* ARABIC </w:instrText>
+      </w:r>
+      <w:r>
+        <w:fldChar w:fldCharType="separate"/>
+      </w:r>
+      <w:r>
+        <w:rPr>
+          <w:noProof/>
+        </w:rPr>
+        <w:t>9</w:t>
+      </w:r>
+      <w:r>
+        <w:fldChar w:fldCharType="end"/>
+      </w:r>
+      <w:r>
+        <w:t xml:space="preserve"> Ejemplo de test</w:t>
+      </w:r>
+      <w:bookmarkEnd w:id="41"/>
+    </w:p>
+    <w:p>
+      <w:pPr>
+        <w:pStyle w:val="Ttulo1"/>
+        <w:contextualSpacing w:val="0"/>
+      </w:pPr>
+      <w:bookmarkStart w:id="42" w:name="_Toc514554166"/>
       <w:r>
         <w:lastRenderedPageBreak/>
         <w:t>CAPÍTULO 6. CONCLUSIONES</w:t>
       </w:r>
-      <w:bookmarkEnd w:id="32"/>
-    </w:p>
-    <w:p>
-      <w:pPr>
-        <w:jc w:val="both"/>
-      </w:pPr>
-    </w:p>
-    <w:p>
-      <w:pPr>
-        <w:jc w:val="both"/>
-      </w:pPr>
-      <w:r>
-        <w:t xml:space="preserve">El paradigma funcional permite expresar la solución al laboratorio mediante un lenguaje expresivo y matemáticamente elegante, además de evitar el concepto </w:t>
-      </w:r>
-      <w:r>
-        <w:t xml:space="preserve">de </w:t>
-      </w:r>
-      <w:r>
-        <w:t xml:space="preserve">cambios de estado, </w:t>
-      </w:r>
-      <w:r>
-        <w:t>por</w:t>
-      </w:r>
-      <w:r>
-        <w:t xml:space="preserve"> lo que la modificiación de valores </w:t>
-      </w:r>
-      <w:r>
-        <w:t xml:space="preserve">no es permitida. Y esto último es una de las armas de doble filo del paradigma funcional. Por un lado, la resolución del laboratorio se hace complicada sin el uso de variables, dado </w:t>
-      </w:r>
-      <w:r>
-        <w:t>que no se puede “actualizar</w:t>
-      </w:r>
-      <w:r>
-        <w:t>” el historial de mensajes en sí</w:t>
-      </w:r>
-      <w:r>
-        <w:t xml:space="preserve">. Sin embargo, el paradigma funcional sí entrega las herramientas para lograr esto, como puede ser la composición de funciones (estrategia utilizada, ver Figura 4). Esto </w:t>
-      </w:r>
-      <w:r>
-        <w:t>permite predecir el comportamiento del programa de manera más fácil.</w:t>
-      </w:r>
-    </w:p>
-    <w:p>
-      <w:pPr>
-        <w:jc w:val="both"/>
-      </w:pPr>
-    </w:p>
-    <w:p>
-      <w:pPr>
-        <w:jc w:val="both"/>
-      </w:pPr>
-      <w:r>
-        <w:t xml:space="preserve">Por otro lado, por la misma razón no existe el concepto de “iteración” como tal. Esto permite que en particular, el </w:t>
-      </w:r>
-      <w:r>
-        <w:t xml:space="preserve">paradigma funcional </w:t>
-      </w:r>
-      <w:r>
-        <w:t>permita comprender de mejor manera el concepto de recursividad. A pesar de esto, para problemas en los que se deban procesar mayores cantidades de información, este paradigma podría no ser el más eficiente, dado que se ocupan grandes cantidades de memoria, sobretodo en recursiones de tipo NATURAL.</w:t>
-      </w:r>
-    </w:p>
-    <w:p>
-      <w:pPr>
-        <w:jc w:val="both"/>
-      </w:pPr>
-    </w:p>
-    <w:p>
-      <w:pPr>
-        <w:jc w:val="both"/>
-      </w:pPr>
-      <w:r>
-        <w:t>Concluyendo, puesto que se ha logrado desarrollar un bot conversacional como se ha requerido (usando el paradigma funcional</w:t>
-      </w:r>
-      <w:r>
-        <w:t xml:space="preserve"> con el lenguaje de programación Scheme), es posible concluir que se ha logrado el objetivo principal del laboratorio.</w:t>
-      </w:r>
-    </w:p>
-    <w:p>
-      <w:pPr>
-        <w:jc w:val="both"/>
-      </w:pPr>
-    </w:p>
-    <w:p>
-      <w:pPr>
-        <w:jc w:val="both"/>
-      </w:pPr>
-    </w:p>
-    <w:p>
-      <w:pPr>
-        <w:jc w:val="both"/>
-      </w:pPr>
-    </w:p>
-    <w:p>
-      <w:pPr>
-        <w:jc w:val="both"/>
-      </w:pPr>
-    </w:p>
-    <w:p>
-      <w:pPr>
-        <w:jc w:val="both"/>
-      </w:pPr>
-    </w:p>
-    <w:p>
-      <w:pPr>
-        <w:jc w:val="both"/>
-      </w:pPr>
-    </w:p>
-    <w:p>
-      <w:pPr>
-        <w:jc w:val="both"/>
-      </w:pPr>
-    </w:p>
-    <w:p>
-      <w:pPr>
-        <w:jc w:val="both"/>
-      </w:pPr>
-    </w:p>
-    <w:p>
-      <w:pPr>
-        <w:jc w:val="both"/>
-      </w:pPr>
-    </w:p>
-    <w:p>
-      <w:pPr>
-        <w:jc w:val="both"/>
-      </w:pPr>
-    </w:p>
-    <w:p>
-      <w:pPr>
-        <w:jc w:val="both"/>
-      </w:pPr>
-    </w:p>
-    <w:p>
-      <w:pPr>
-        <w:jc w:val="both"/>
-      </w:pPr>
-    </w:p>
-    <w:p>
-      <w:pPr>
-        <w:jc w:val="both"/>
-      </w:pPr>
-    </w:p>
-    <w:p>
-      <w:pPr>
-        <w:jc w:val="both"/>
-      </w:pPr>
-    </w:p>
-    <w:p>
-      <w:pPr>
-        <w:jc w:val="both"/>
-      </w:pPr>
-    </w:p>
-    <w:p>
-      <w:pPr>
-        <w:jc w:val="both"/>
-      </w:pPr>
-    </w:p>
-    <w:p>
-      <w:pPr>
-        <w:jc w:val="both"/>
-      </w:pPr>
-    </w:p>
-    <w:p>
-      <w:pPr>
-        <w:jc w:val="both"/>
-      </w:pPr>
-    </w:p>
-    <w:p>
-      <w:pPr>
-        <w:jc w:val="both"/>
-      </w:pPr>
-    </w:p>
-    <w:p>
-      <w:pPr>
-        <w:jc w:val="both"/>
-      </w:pPr>
-    </w:p>
-    <w:p>
-      <w:pPr>
-        <w:jc w:val="both"/>
-      </w:pPr>
-    </w:p>
-    <w:p>
-      <w:pPr>
-        <w:jc w:val="both"/>
-      </w:pPr>
-    </w:p>
-    <w:bookmarkStart w:id="33" w:name="_Toc512107761" w:displacedByCustomXml="next"/>
+      <w:bookmarkEnd w:id="42"/>
+    </w:p>
+    <w:p>
+      <w:pPr>
+        <w:jc w:val="both"/>
+      </w:pPr>
+    </w:p>
+    <w:p>
+      <w:pPr>
+        <w:jc w:val="both"/>
+      </w:pPr>
+      <w:r>
+        <w:t>El paradigma lógico tiene la ventaja de ser simple, los “algoritmos”</w:t>
+      </w:r>
+      <w:r>
+        <w:t xml:space="preserve"> pueden mejorarse al modificar las componentes de control sin necesariamente cambiar la lógica del programa. Este paradigma presenta además una sencillez para representar estructuras de datos complejas, sin tener la necesidad de tener que definir estas estructuras, como se podría hacer en otros paradigmas, por lo que se presenta una increíble potencia para resolver problemas a gran escala, sólo con definir relaciones entre los elementos relevantes. Sin embargo, por lo mismo, puede pasar a ser una mala opción para la resolución de algunos problemas, puesto que se deben definir ABSOLUTAMENTE TODAS las relaciones en la base de conocimiento para poder establecer las reglas y trabajar en base a éstas, teniendo en cuenta que si esta base de conocimiento no posee la información suficiente, las respuestas pueden retornar valores no esperados.</w:t>
+      </w:r>
+    </w:p>
+    <w:p>
+      <w:pPr>
+        <w:jc w:val="both"/>
+      </w:pPr>
+    </w:p>
+    <w:p>
+      <w:pPr>
+        <w:jc w:val="both"/>
+      </w:pPr>
+      <w:r>
+        <w:t xml:space="preserve">Dado que un chatbot se basa en el reconocimiento de lenguaje natural, permitiendo procesar respuestas frente a mensajes de un usuario, es que en particular </w:t>
+      </w:r>
+      <w:r>
+        <w:rPr>
+          <w:i/>
+        </w:rPr>
+        <w:t>Prolog</w:t>
+      </w:r>
+      <w:r>
+        <w:t xml:space="preserve"> es una buena herramienta, ya que en la base de conocimientos se pueden definir las palabras que el chatbot puede llegar a reconocer, siendo este un buen lenguaje para el procesamiento de lenguaje natural. </w:t>
+      </w:r>
+    </w:p>
+    <w:p>
+      <w:pPr>
+        <w:jc w:val="both"/>
+      </w:pPr>
+    </w:p>
+    <w:p>
+      <w:pPr>
+        <w:jc w:val="both"/>
+      </w:pPr>
+      <w:r>
+        <w:t>Al ser comparado con el paradigma funcional, para este laboratorio, resulta ser una mejor herramienta el paradigma lógico, por lo expresado anteriormente.</w:t>
+      </w:r>
+    </w:p>
+    <w:p>
+      <w:pPr>
+        <w:jc w:val="both"/>
+      </w:pPr>
+    </w:p>
+    <w:p>
+      <w:pPr>
+        <w:jc w:val="both"/>
+      </w:pPr>
+      <w:r>
+        <w:t xml:space="preserve">Finalmente, dado que se ha logrado desarrollar un </w:t>
+      </w:r>
+      <w:r>
+        <w:rPr>
+          <w:i/>
+        </w:rPr>
+        <w:t xml:space="preserve">chatbot </w:t>
+      </w:r>
+      <w:r>
+        <w:t xml:space="preserve"> o </w:t>
+      </w:r>
+      <w:r>
+        <w:rPr>
+          <w:i/>
+        </w:rPr>
+        <w:t>bot conversacional</w:t>
+      </w:r>
+      <w:r>
+        <w:t xml:space="preserve"> como ha sido requerido, de paso demostrando los conocimientos expuestos en la cátedra de la clase y se ha obtenido el resultado esperado, es posible concluir que se ha logrado cumplir con el objetivo de este laboratorio.</w:t>
+      </w:r>
+    </w:p>
+    <w:p>
+      <w:pPr>
+        <w:jc w:val="both"/>
+      </w:pPr>
+    </w:p>
+    <w:p>
+      <w:pPr>
+        <w:jc w:val="both"/>
+      </w:pPr>
+    </w:p>
+    <w:p>
+      <w:pPr>
+        <w:jc w:val="both"/>
+      </w:pPr>
+    </w:p>
+    <w:p>
+      <w:pPr>
+        <w:jc w:val="both"/>
+      </w:pPr>
+    </w:p>
+    <w:p>
+      <w:pPr>
+        <w:jc w:val="both"/>
+      </w:pPr>
+    </w:p>
+    <w:p>
+      <w:pPr>
+        <w:jc w:val="both"/>
+      </w:pPr>
+    </w:p>
+    <w:p>
+      <w:pPr>
+        <w:jc w:val="both"/>
+      </w:pPr>
+    </w:p>
+    <w:p>
+      <w:pPr>
+        <w:jc w:val="both"/>
+      </w:pPr>
+    </w:p>
+    <w:p>
+      <w:pPr>
+        <w:jc w:val="both"/>
+      </w:pPr>
+    </w:p>
+    <w:p>
+      <w:pPr>
+        <w:jc w:val="both"/>
+      </w:pPr>
+    </w:p>
+    <w:p>
+      <w:pPr>
+        <w:jc w:val="both"/>
+      </w:pPr>
+    </w:p>
+    <w:p>
+      <w:pPr>
+        <w:jc w:val="both"/>
+      </w:pPr>
+    </w:p>
+    <w:p>
+      <w:pPr>
+        <w:jc w:val="both"/>
+      </w:pPr>
+    </w:p>
+    <w:p>
+      <w:pPr>
+        <w:jc w:val="both"/>
+      </w:pPr>
+    </w:p>
+    <w:p>
+      <w:pPr>
+        <w:jc w:val="both"/>
+      </w:pPr>
+    </w:p>
+    <w:p>
+      <w:pPr>
+        <w:jc w:val="both"/>
+      </w:pPr>
+    </w:p>
+    <w:p>
+      <w:pPr>
+        <w:jc w:val="both"/>
+      </w:pPr>
+    </w:p>
+    <w:bookmarkStart w:id="43" w:name="_Toc514554167" w:displacedByCustomXml="next"/>
     <w:sdt>
       <w:sdtPr>
         <w:rPr>
@@ -3710,7 +4667,7 @@
           <w:r>
             <w:t>CAPÍTULO 7. REFERENCIAS</w:t>
           </w:r>
-          <w:bookmarkEnd w:id="33"/>
+          <w:bookmarkEnd w:id="43"/>
         </w:p>
         <w:p/>
         <w:sdt>
@@ -3764,7 +4721,8 @@
                 </w:rPr>
                 <w:fldChar w:fldCharType="separate"/>
               </w:r>
-              <w:bookmarkStart w:id="34" w:name="_Toc512107762"/>
+              <w:bookmarkStart w:id="44" w:name="_Toc512107762"/>
+              <w:bookmarkStart w:id="45" w:name="_Toc514554168"/>
               <w:r>
                 <w:rPr>
                   <w:rFonts w:ascii="Arial" w:hAnsi="Arial" w:cs="Arial"/>
@@ -3799,7 +4757,8 @@
                 </w:rPr>
                 <w:t>. Recuperado el 21 de Abril de 2018, de No son mis cookies: http://nosinmiscookies.com/que-es-un-chatbot/</w:t>
               </w:r>
-              <w:bookmarkEnd w:id="34"/>
+              <w:bookmarkEnd w:id="44"/>
+              <w:bookmarkEnd w:id="45"/>
             </w:p>
             <w:p>
               <w:r>
@@ -3816,12 +4775,12 @@
       </w:sdtContent>
     </w:sdt>
     <w:sectPr>
-      <w:headerReference w:type="even" r:id="rId13"/>
-      <w:headerReference w:type="default" r:id="rId14"/>
-      <w:footerReference w:type="even" r:id="rId15"/>
-      <w:footerReference w:type="default" r:id="rId16"/>
-      <w:headerReference w:type="first" r:id="rId17"/>
-      <w:footerReference w:type="first" r:id="rId18"/>
+      <w:headerReference w:type="even" r:id="rId18"/>
+      <w:headerReference w:type="default" r:id="rId19"/>
+      <w:footerReference w:type="even" r:id="rId20"/>
+      <w:footerReference w:type="default" r:id="rId21"/>
+      <w:headerReference w:type="first" r:id="rId22"/>
+      <w:footerReference w:type="first" r:id="rId23"/>
       <w:pgSz w:w="12240" w:h="15840"/>
       <w:pgMar w:top="1440" w:right="1440" w:bottom="1440" w:left="1440" w:header="720" w:footer="720" w:gutter="0"/>
       <w:cols w:space="720"/>
@@ -5690,7 +6649,7 @@
 </file>
 
 <file path=customXml/itemProps1.xml><?xml version="1.0" encoding="utf-8"?>
-<ds:datastoreItem xmlns:ds="http://schemas.openxmlformats.org/officeDocument/2006/customXml" ds:itemID="{828D2129-4B8A-2E41-A068-9CB76EB96E3C}">
+<ds:datastoreItem xmlns:ds="http://schemas.openxmlformats.org/officeDocument/2006/customXml" ds:itemID="{53551F2D-DDA4-FA41-8436-44AAC7B624F9}">
   <ds:schemaRefs>
     <ds:schemaRef ds:uri="http://schemas.openxmlformats.org/officeDocument/2006/bibliography"/>
   </ds:schemaRefs>

</xml_diff>